<commit_message>
*  Se agregó el método de Programación Dinámica
</commit_message>
<xml_diff>
--- a/Cursada/TP3/Trabajo Práctico 3.docx
+++ b/Cursada/TP3/Trabajo Práctico 3.docx
@@ -1,6 +1,6 @@
 
 <file path=word/document.xml><?xml version="1.0" encoding="utf-8"?>
-<w:document xmlns:wpc="http://schemas.microsoft.com/office/word/2010/wordprocessingCanvas" xmlns:cx="http://schemas.microsoft.com/office/drawing/2014/chartex" xmlns:mc="http://schemas.openxmlformats.org/markup-compatibility/2006" xmlns:o="urn:schemas-microsoft-com:office:office" xmlns:r="http://schemas.openxmlformats.org/officeDocument/2006/relationships" xmlns:m="http://schemas.openxmlformats.org/officeDocument/2006/math" xmlns:v="urn:schemas-microsoft-com:vml" xmlns:wp14="http://schemas.microsoft.com/office/word/2010/wordprocessingDrawing" xmlns:wp="http://schemas.openxmlformats.org/drawingml/2006/wordprocessingDrawing" xmlns:w10="urn:schemas-microsoft-com:office:word" xmlns:w="http://schemas.openxmlformats.org/wordprocessingml/2006/main" xmlns:w14="http://schemas.microsoft.com/office/word/2010/wordml" xmlns:w15="http://schemas.microsoft.com/office/word/2012/wordml" xmlns:w16se="http://schemas.microsoft.com/office/word/2015/wordml/symex" xmlns:wpg="http://schemas.microsoft.com/office/word/2010/wordprocessingGroup" xmlns:wpi="http://schemas.microsoft.com/office/word/2010/wordprocessingInk" xmlns:wne="http://schemas.microsoft.com/office/word/2006/wordml" xmlns:wps="http://schemas.microsoft.com/office/word/2010/wordprocessingShape" mc:Ignorable="w14 w15 w16se wp14">
+<w:document xmlns:wpc="http://schemas.microsoft.com/office/word/2010/wordprocessingCanvas" xmlns:cx="http://schemas.microsoft.com/office/drawing/2014/chartex" xmlns:cx1="http://schemas.microsoft.com/office/drawing/2015/9/8/chartex" xmlns:mc="http://schemas.openxmlformats.org/markup-compatibility/2006" xmlns:o="urn:schemas-microsoft-com:office:office" xmlns:r="http://schemas.openxmlformats.org/officeDocument/2006/relationships" xmlns:m="http://schemas.openxmlformats.org/officeDocument/2006/math" xmlns:v="urn:schemas-microsoft-com:vml" xmlns:wp14="http://schemas.microsoft.com/office/word/2010/wordprocessingDrawing" xmlns:wp="http://schemas.openxmlformats.org/drawingml/2006/wordprocessingDrawing" xmlns:w10="urn:schemas-microsoft-com:office:word" xmlns:w="http://schemas.openxmlformats.org/wordprocessingml/2006/main" xmlns:w14="http://schemas.microsoft.com/office/word/2010/wordml" xmlns:w15="http://schemas.microsoft.com/office/word/2012/wordml" xmlns:w16se="http://schemas.microsoft.com/office/word/2015/wordml/symex" xmlns:wpg="http://schemas.microsoft.com/office/word/2010/wordprocessingGroup" xmlns:wpi="http://schemas.microsoft.com/office/word/2010/wordprocessingInk" xmlns:wne="http://schemas.microsoft.com/office/word/2006/wordml" xmlns:wps="http://schemas.microsoft.com/office/word/2010/wordprocessingShape" mc:Ignorable="w14 w15 w16se wp14">
   <w:body>
     <w:p>
       <w:pPr>
@@ -14,7 +14,7 @@
       <w:r>
         <w:rPr>
           <w:noProof/>
-          <w:lang w:val="es-ES" w:eastAsia="es-ES"/>
+          <w:lang w:eastAsia="es-AR"/>
         </w:rPr>
         <mc:AlternateContent>
           <mc:Choice Requires="wps">
@@ -365,7 +365,7 @@
       <w:r>
         <w:rPr>
           <w:noProof/>
-          <w:lang w:val="es-ES" w:eastAsia="es-ES"/>
+          <w:lang w:eastAsia="es-AR"/>
         </w:rPr>
         <w:drawing>
           <wp:anchor distT="0" distB="0" distL="114300" distR="114300" simplePos="0" relativeHeight="251659264" behindDoc="1" locked="0" layoutInCell="1" allowOverlap="1" wp14:anchorId="5ECFB3F0" wp14:editId="6136D720">
@@ -563,8 +563,18 @@
           <w:sz w:val="44"/>
           <w:szCs w:val="44"/>
         </w:rPr>
-        <w:t>TRABAJO PRÁCTICO 1</w:t>
+        <w:t xml:space="preserve">TRABAJO PRÁCTICO </w:t>
       </w:r>
+      <w:r>
+        <w:rPr>
+          <w:rFonts w:ascii="Bookman Old Style" w:hAnsi="Bookman Old Style"/>
+          <w:sz w:val="44"/>
+          <w:szCs w:val="44"/>
+        </w:rPr>
+        <w:t>3</w:t>
+      </w:r>
+      <w:bookmarkStart w:id="0" w:name="_GoBack"/>
+      <w:bookmarkEnd w:id="0"/>
     </w:p>
     <w:p>
       <w:pPr>
@@ -812,7 +822,7 @@
             <w:hyperlink r:id="rId7" w:history="1">
               <w:r>
                 <w:rPr>
-                  <w:rStyle w:val="Hyperlink"/>
+                  <w:rStyle w:val="Hipervnculo"/>
                   <w:rFonts w:ascii="Georgia" w:hAnsi="Georgia"/>
                   <w:sz w:val="28"/>
                   <w:szCs w:val="36"/>
@@ -908,7 +918,7 @@
             <w:hyperlink r:id="rId8" w:history="1">
               <w:r>
                 <w:rPr>
-                  <w:rStyle w:val="Hyperlink"/>
+                  <w:rStyle w:val="Hipervnculo"/>
                   <w:rFonts w:ascii="Georgia" w:hAnsi="Georgia"/>
                   <w:sz w:val="28"/>
                   <w:szCs w:val="36"/>
@@ -1056,7 +1066,7 @@
     </w:p>
     <w:p>
       <w:pPr>
-        <w:pStyle w:val="NoSpacing"/>
+        <w:pStyle w:val="Sinespaciado"/>
         <w:rPr>
           <w:rFonts w:cstheme="minorHAnsi"/>
           <w:color w:val="000000"/>
@@ -1068,7 +1078,7 @@
     </w:p>
     <w:p>
       <w:pPr>
-        <w:pStyle w:val="NoSpacing"/>
+        <w:pStyle w:val="Sinespaciado"/>
         <w:rPr>
           <w:rFonts w:cstheme="minorHAnsi"/>
           <w:b/>
@@ -1115,7 +1125,7 @@
     </w:p>
     <w:p>
       <w:pPr>
-        <w:pStyle w:val="NoSpacing"/>
+        <w:pStyle w:val="Sinespaciado"/>
         <w:rPr>
           <w:sz w:val="24"/>
           <w:szCs w:val="24"/>
@@ -1124,7 +1134,7 @@
     </w:p>
     <w:p>
       <w:pPr>
-        <w:pStyle w:val="NoSpacing"/>
+        <w:pStyle w:val="Sinespaciado"/>
         <w:rPr>
           <w:rFonts w:cstheme="minorHAnsi"/>
           <w:color w:val="000000"/>
@@ -1296,7 +1306,7 @@
     </w:p>
     <w:p>
       <w:pPr>
-        <w:pStyle w:val="NoSpacing"/>
+        <w:pStyle w:val="Sinespaciado"/>
         <w:rPr>
           <w:rFonts w:cstheme="minorHAnsi"/>
           <w:color w:val="000000"/>
@@ -1308,7 +1318,7 @@
     </w:p>
     <w:p>
       <w:pPr>
-        <w:pStyle w:val="NoSpacing"/>
+        <w:pStyle w:val="Sinespaciado"/>
         <w:rPr>
           <w:rFonts w:cstheme="minorHAnsi"/>
           <w:b/>
@@ -1322,7 +1332,7 @@
     </w:p>
     <w:p>
       <w:pPr>
-        <w:pStyle w:val="NoSpacing"/>
+        <w:pStyle w:val="Sinespaciado"/>
         <w:rPr>
           <w:rFonts w:cstheme="minorHAnsi"/>
           <w:b/>
@@ -1369,7 +1379,7 @@
     </w:p>
     <w:p>
       <w:pPr>
-        <w:pStyle w:val="NoSpacing"/>
+        <w:pStyle w:val="Sinespaciado"/>
         <w:rPr>
           <w:b/>
         </w:rPr>
@@ -1377,7 +1387,7 @@
     </w:p>
     <w:p>
       <w:pPr>
-        <w:pStyle w:val="NoSpacing"/>
+        <w:pStyle w:val="Sinespaciado"/>
         <w:rPr>
           <w:rFonts w:cstheme="minorHAnsi"/>
           <w:color w:val="000000"/>
@@ -1411,7 +1421,7 @@
     </w:p>
     <w:p>
       <w:pPr>
-        <w:pStyle w:val="NoSpacing"/>
+        <w:pStyle w:val="Sinespaciado"/>
         <w:rPr>
           <w:b/>
         </w:rPr>
@@ -1419,7 +1429,7 @@
     </w:p>
     <w:tbl>
       <w:tblPr>
-        <w:tblStyle w:val="TableGrid"/>
+        <w:tblStyle w:val="Tablaconcuadrcula"/>
         <w:tblW w:w="0" w:type="auto"/>
         <w:tblBorders>
           <w:top w:val="single" w:sz="12" w:space="0" w:color="auto"/>
@@ -1539,7 +1549,7 @@
     </w:tbl>
     <w:p>
       <w:pPr>
-        <w:pStyle w:val="NoSpacing"/>
+        <w:pStyle w:val="Sinespaciado"/>
         <w:rPr>
           <w:b/>
         </w:rPr>
@@ -1547,7 +1557,7 @@
     </w:p>
     <w:tbl>
       <w:tblPr>
-        <w:tblStyle w:val="TableGrid"/>
+        <w:tblStyle w:val="Tablaconcuadrcula"/>
         <w:tblW w:w="0" w:type="auto"/>
         <w:tblBorders>
           <w:top w:val="single" w:sz="12" w:space="0" w:color="auto"/>
@@ -1605,17 +1615,17 @@
     </w:tbl>
     <w:p>
       <w:pPr>
-        <w:pStyle w:val="NoSpacing"/>
-      </w:pPr>
-    </w:p>
-    <w:p>
-      <w:pPr>
-        <w:pStyle w:val="NoSpacing"/>
+        <w:pStyle w:val="Sinespaciado"/>
+      </w:pPr>
+    </w:p>
+    <w:p>
+      <w:pPr>
+        <w:pStyle w:val="Sinespaciado"/>
       </w:pPr>
     </w:p>
     <w:tbl>
       <w:tblPr>
-        <w:tblStyle w:val="TableGrid"/>
+        <w:tblStyle w:val="Tablaconcuadrcula"/>
         <w:tblW w:w="0" w:type="auto"/>
         <w:tblLook w:val="04A0" w:firstRow="1" w:lastRow="0" w:firstColumn="1" w:lastColumn="0" w:noHBand="0" w:noVBand="1"/>
       </w:tblPr>
@@ -1646,7 +1656,7 @@
           </w:tcPr>
           <w:p>
             <w:pPr>
-              <w:pStyle w:val="NoSpacing"/>
+              <w:pStyle w:val="Sinespaciado"/>
               <w:jc w:val="center"/>
               <w:rPr>
                 <w:b/>
@@ -1676,7 +1686,7 @@
           </w:tcPr>
           <w:p>
             <w:pPr>
-              <w:pStyle w:val="NoSpacing"/>
+              <w:pStyle w:val="Sinespaciado"/>
               <w:jc w:val="center"/>
               <w:rPr>
                 <w:b/>
@@ -1691,7 +1701,7 @@
           </w:p>
           <w:p>
             <w:pPr>
-              <w:pStyle w:val="NoSpacing"/>
+              <w:pStyle w:val="Sinespaciado"/>
               <w:jc w:val="center"/>
               <w:rPr>
                 <w:b/>
@@ -1719,7 +1729,7 @@
           </w:tcPr>
           <w:p>
             <w:pPr>
-              <w:pStyle w:val="NoSpacing"/>
+              <w:pStyle w:val="Sinespaciado"/>
               <w:jc w:val="center"/>
               <w:rPr>
                 <w:b/>
@@ -1734,7 +1744,7 @@
           </w:p>
           <w:p>
             <w:pPr>
-              <w:pStyle w:val="NoSpacing"/>
+              <w:pStyle w:val="Sinespaciado"/>
               <w:jc w:val="center"/>
               <w:rPr>
                 <w:b/>
@@ -1762,7 +1772,7 @@
           </w:tcPr>
           <w:p>
             <w:pPr>
-              <w:pStyle w:val="NoSpacing"/>
+              <w:pStyle w:val="Sinespaciado"/>
               <w:jc w:val="center"/>
               <w:rPr>
                 <w:b/>
@@ -1777,7 +1787,7 @@
           </w:p>
           <w:p>
             <w:pPr>
-              <w:pStyle w:val="NoSpacing"/>
+              <w:pStyle w:val="Sinespaciado"/>
               <w:jc w:val="center"/>
               <w:rPr>
                 <w:b/>
@@ -1803,7 +1813,7 @@
           </w:tcPr>
           <w:p>
             <w:pPr>
-              <w:pStyle w:val="NoSpacing"/>
+              <w:pStyle w:val="Sinespaciado"/>
               <w:jc w:val="center"/>
               <w:rPr>
                 <w:b/>
@@ -1818,7 +1828,7 @@
           </w:p>
           <w:p>
             <w:pPr>
-              <w:pStyle w:val="NoSpacing"/>
+              <w:pStyle w:val="Sinespaciado"/>
               <w:jc w:val="center"/>
               <w:rPr>
                 <w:b/>
@@ -1846,7 +1856,7 @@
           </w:tcPr>
           <w:p>
             <w:pPr>
-              <w:pStyle w:val="NoSpacing"/>
+              <w:pStyle w:val="Sinespaciado"/>
               <w:jc w:val="center"/>
               <w:rPr>
                 <w:b/>
@@ -1861,7 +1871,7 @@
           </w:p>
           <w:p>
             <w:pPr>
-              <w:pStyle w:val="NoSpacing"/>
+              <w:pStyle w:val="Sinespaciado"/>
               <w:jc w:val="center"/>
               <w:rPr>
                 <w:b/>
@@ -1889,7 +1899,7 @@
           </w:tcPr>
           <w:p>
             <w:pPr>
-              <w:pStyle w:val="NoSpacing"/>
+              <w:pStyle w:val="Sinespaciado"/>
               <w:jc w:val="center"/>
               <w:rPr>
                 <w:b/>
@@ -1904,7 +1914,7 @@
           </w:p>
           <w:p>
             <w:pPr>
-              <w:pStyle w:val="NoSpacing"/>
+              <w:pStyle w:val="Sinespaciado"/>
               <w:jc w:val="center"/>
               <w:rPr>
                 <w:b/>
@@ -1932,7 +1942,7 @@
           </w:tcPr>
           <w:p>
             <w:pPr>
-              <w:pStyle w:val="NoSpacing"/>
+              <w:pStyle w:val="Sinespaciado"/>
               <w:jc w:val="center"/>
               <w:rPr>
                 <w:b/>
@@ -1947,7 +1957,7 @@
           </w:p>
           <w:p>
             <w:pPr>
-              <w:pStyle w:val="NoSpacing"/>
+              <w:pStyle w:val="Sinespaciado"/>
               <w:jc w:val="center"/>
               <w:rPr>
                 <w:b/>
@@ -1979,7 +1989,7 @@
           </w:tcPr>
           <w:p>
             <w:pPr>
-              <w:pStyle w:val="NoSpacing"/>
+              <w:pStyle w:val="Sinespaciado"/>
               <w:jc w:val="center"/>
               <w:rPr>
                 <w:b/>
@@ -2090,27 +2100,27 @@
     </w:tbl>
     <w:p>
       <w:pPr>
-        <w:pStyle w:val="NoSpacing"/>
-      </w:pPr>
-    </w:p>
-    <w:p>
-      <w:pPr>
-        <w:pStyle w:val="NoSpacing"/>
-      </w:pPr>
-    </w:p>
-    <w:p>
-      <w:pPr>
-        <w:pStyle w:val="NoSpacing"/>
-      </w:pPr>
-    </w:p>
-    <w:p>
-      <w:pPr>
-        <w:pStyle w:val="NoSpacing"/>
-      </w:pPr>
-    </w:p>
-    <w:p>
-      <w:pPr>
-        <w:pStyle w:val="NoSpacing"/>
+        <w:pStyle w:val="Sinespaciado"/>
+      </w:pPr>
+    </w:p>
+    <w:p>
+      <w:pPr>
+        <w:pStyle w:val="Sinespaciado"/>
+      </w:pPr>
+    </w:p>
+    <w:p>
+      <w:pPr>
+        <w:pStyle w:val="Sinespaciado"/>
+      </w:pPr>
+    </w:p>
+    <w:p>
+      <w:pPr>
+        <w:pStyle w:val="Sinespaciado"/>
+      </w:pPr>
+    </w:p>
+    <w:p>
+      <w:pPr>
+        <w:pStyle w:val="Sinespaciado"/>
         <w:rPr>
           <w:rFonts w:cstheme="minorHAnsi"/>
           <w:b/>
@@ -2159,7 +2169,7 @@
     </w:p>
     <w:p>
       <w:pPr>
-        <w:pStyle w:val="NoSpacing"/>
+        <w:pStyle w:val="Sinespaciado"/>
         <w:rPr>
           <w:b/>
         </w:rPr>
@@ -2167,7 +2177,7 @@
     </w:p>
     <w:p>
       <w:pPr>
-        <w:pStyle w:val="NoSpacing"/>
+        <w:pStyle w:val="Sinespaciado"/>
         <w:rPr>
           <w:rFonts w:cstheme="minorHAnsi"/>
           <w:color w:val="000000"/>
@@ -2201,7 +2211,7 @@
     </w:p>
     <w:p>
       <w:pPr>
-        <w:pStyle w:val="NoSpacing"/>
+        <w:pStyle w:val="Sinespaciado"/>
         <w:rPr>
           <w:b/>
         </w:rPr>
@@ -2209,7 +2219,7 @@
     </w:p>
     <w:tbl>
       <w:tblPr>
-        <w:tblStyle w:val="TableGrid"/>
+        <w:tblStyle w:val="Tablaconcuadrcula"/>
         <w:tblW w:w="0" w:type="auto"/>
         <w:tblBorders>
           <w:top w:val="single" w:sz="12" w:space="0" w:color="auto"/>
@@ -2329,7 +2339,7 @@
     </w:tbl>
     <w:p>
       <w:pPr>
-        <w:pStyle w:val="NoSpacing"/>
+        <w:pStyle w:val="Sinespaciado"/>
         <w:rPr>
           <w:b/>
         </w:rPr>
@@ -2337,7 +2347,7 @@
     </w:p>
     <w:p>
       <w:pPr>
-        <w:pStyle w:val="NoSpacing"/>
+        <w:pStyle w:val="Sinespaciado"/>
         <w:rPr>
           <w:b/>
         </w:rPr>
@@ -2345,7 +2355,7 @@
     </w:p>
     <w:tbl>
       <w:tblPr>
-        <w:tblStyle w:val="TableGrid"/>
+        <w:tblStyle w:val="Tablaconcuadrcula"/>
         <w:tblW w:w="0" w:type="auto"/>
         <w:tblBorders>
           <w:top w:val="single" w:sz="12" w:space="0" w:color="auto"/>
@@ -2414,17 +2424,17 @@
     </w:tbl>
     <w:p>
       <w:pPr>
-        <w:pStyle w:val="NoSpacing"/>
-      </w:pPr>
-    </w:p>
-    <w:p>
-      <w:pPr>
-        <w:pStyle w:val="NoSpacing"/>
+        <w:pStyle w:val="Sinespaciado"/>
+      </w:pPr>
+    </w:p>
+    <w:p>
+      <w:pPr>
+        <w:pStyle w:val="Sinespaciado"/>
       </w:pPr>
     </w:p>
     <w:tbl>
       <w:tblPr>
-        <w:tblStyle w:val="TableGrid"/>
+        <w:tblStyle w:val="Tablaconcuadrcula"/>
         <w:tblW w:w="0" w:type="auto"/>
         <w:tblLook w:val="04A0" w:firstRow="1" w:lastRow="0" w:firstColumn="1" w:lastColumn="0" w:noHBand="0" w:noVBand="1"/>
       </w:tblPr>
@@ -2455,7 +2465,7 @@
           </w:tcPr>
           <w:p>
             <w:pPr>
-              <w:pStyle w:val="NoSpacing"/>
+              <w:pStyle w:val="Sinespaciado"/>
               <w:jc w:val="center"/>
               <w:rPr>
                 <w:b/>
@@ -2485,7 +2495,7 @@
           </w:tcPr>
           <w:p>
             <w:pPr>
-              <w:pStyle w:val="NoSpacing"/>
+              <w:pStyle w:val="Sinespaciado"/>
               <w:jc w:val="center"/>
               <w:rPr>
                 <w:b/>
@@ -2500,7 +2510,7 @@
           </w:p>
           <w:p>
             <w:pPr>
-              <w:pStyle w:val="NoSpacing"/>
+              <w:pStyle w:val="Sinespaciado"/>
               <w:jc w:val="center"/>
               <w:rPr>
                 <w:b/>
@@ -2528,7 +2538,7 @@
           </w:tcPr>
           <w:p>
             <w:pPr>
-              <w:pStyle w:val="NoSpacing"/>
+              <w:pStyle w:val="Sinespaciado"/>
               <w:jc w:val="center"/>
               <w:rPr>
                 <w:b/>
@@ -2543,7 +2553,7 @@
           </w:p>
           <w:p>
             <w:pPr>
-              <w:pStyle w:val="NoSpacing"/>
+              <w:pStyle w:val="Sinespaciado"/>
               <w:jc w:val="center"/>
               <w:rPr>
                 <w:b/>
@@ -2571,7 +2581,7 @@
           </w:tcPr>
           <w:p>
             <w:pPr>
-              <w:pStyle w:val="NoSpacing"/>
+              <w:pStyle w:val="Sinespaciado"/>
               <w:jc w:val="center"/>
               <w:rPr>
                 <w:b/>
@@ -2586,7 +2596,7 @@
           </w:p>
           <w:p>
             <w:pPr>
-              <w:pStyle w:val="NoSpacing"/>
+              <w:pStyle w:val="Sinespaciado"/>
               <w:jc w:val="center"/>
               <w:rPr>
                 <w:b/>
@@ -2612,7 +2622,7 @@
           </w:tcPr>
           <w:p>
             <w:pPr>
-              <w:pStyle w:val="NoSpacing"/>
+              <w:pStyle w:val="Sinespaciado"/>
               <w:jc w:val="center"/>
               <w:rPr>
                 <w:b/>
@@ -2627,7 +2637,7 @@
           </w:p>
           <w:p>
             <w:pPr>
-              <w:pStyle w:val="NoSpacing"/>
+              <w:pStyle w:val="Sinespaciado"/>
               <w:jc w:val="center"/>
               <w:rPr>
                 <w:b/>
@@ -2655,7 +2665,7 @@
           </w:tcPr>
           <w:p>
             <w:pPr>
-              <w:pStyle w:val="NoSpacing"/>
+              <w:pStyle w:val="Sinespaciado"/>
               <w:jc w:val="center"/>
               <w:rPr>
                 <w:b/>
@@ -2670,7 +2680,7 @@
           </w:p>
           <w:p>
             <w:pPr>
-              <w:pStyle w:val="NoSpacing"/>
+              <w:pStyle w:val="Sinespaciado"/>
               <w:jc w:val="center"/>
               <w:rPr>
                 <w:b/>
@@ -2698,7 +2708,7 @@
           </w:tcPr>
           <w:p>
             <w:pPr>
-              <w:pStyle w:val="NoSpacing"/>
+              <w:pStyle w:val="Sinespaciado"/>
               <w:jc w:val="center"/>
               <w:rPr>
                 <w:b/>
@@ -2713,7 +2723,7 @@
           </w:p>
           <w:p>
             <w:pPr>
-              <w:pStyle w:val="NoSpacing"/>
+              <w:pStyle w:val="Sinespaciado"/>
               <w:jc w:val="center"/>
               <w:rPr>
                 <w:b/>
@@ -2741,7 +2751,7 @@
           </w:tcPr>
           <w:p>
             <w:pPr>
-              <w:pStyle w:val="NoSpacing"/>
+              <w:pStyle w:val="Sinespaciado"/>
               <w:jc w:val="center"/>
               <w:rPr>
                 <w:b/>
@@ -2756,7 +2766,7 @@
           </w:p>
           <w:p>
             <w:pPr>
-              <w:pStyle w:val="NoSpacing"/>
+              <w:pStyle w:val="Sinespaciado"/>
               <w:jc w:val="center"/>
               <w:rPr>
                 <w:b/>
@@ -2788,7 +2798,7 @@
           </w:tcPr>
           <w:p>
             <w:pPr>
-              <w:pStyle w:val="NoSpacing"/>
+              <w:pStyle w:val="Sinespaciado"/>
               <w:jc w:val="center"/>
               <w:rPr>
                 <w:b/>
@@ -2899,32 +2909,32 @@
     </w:tbl>
     <w:p>
       <w:pPr>
-        <w:pStyle w:val="NoSpacing"/>
-      </w:pPr>
-    </w:p>
-    <w:p>
-      <w:pPr>
-        <w:pStyle w:val="NoSpacing"/>
-      </w:pPr>
-    </w:p>
-    <w:p>
-      <w:pPr>
-        <w:pStyle w:val="NoSpacing"/>
-      </w:pPr>
-    </w:p>
-    <w:p>
-      <w:pPr>
-        <w:pStyle w:val="NoSpacing"/>
-      </w:pPr>
-    </w:p>
-    <w:p>
-      <w:pPr>
-        <w:pStyle w:val="NoSpacing"/>
-      </w:pPr>
-    </w:p>
-    <w:p>
-      <w:pPr>
-        <w:pStyle w:val="NoSpacing"/>
+        <w:pStyle w:val="Sinespaciado"/>
+      </w:pPr>
+    </w:p>
+    <w:p>
+      <w:pPr>
+        <w:pStyle w:val="Sinespaciado"/>
+      </w:pPr>
+    </w:p>
+    <w:p>
+      <w:pPr>
+        <w:pStyle w:val="Sinespaciado"/>
+      </w:pPr>
+    </w:p>
+    <w:p>
+      <w:pPr>
+        <w:pStyle w:val="Sinespaciado"/>
+      </w:pPr>
+    </w:p>
+    <w:p>
+      <w:pPr>
+        <w:pStyle w:val="Sinespaciado"/>
+      </w:pPr>
+    </w:p>
+    <w:p>
+      <w:pPr>
+        <w:pStyle w:val="Sinespaciado"/>
         <w:rPr>
           <w:rFonts w:cstheme="minorHAnsi"/>
           <w:b/>
@@ -2973,7 +2983,7 @@
     </w:p>
     <w:p>
       <w:pPr>
-        <w:pStyle w:val="NoSpacing"/>
+        <w:pStyle w:val="Sinespaciado"/>
         <w:rPr>
           <w:b/>
         </w:rPr>
@@ -2981,7 +2991,7 @@
     </w:p>
     <w:p>
       <w:pPr>
-        <w:pStyle w:val="NoSpacing"/>
+        <w:pStyle w:val="Sinespaciado"/>
         <w:rPr>
           <w:rFonts w:cstheme="minorHAnsi"/>
           <w:color w:val="000000"/>
@@ -3002,28 +3012,12 @@
           <w:color w:val="000000"/>
           <w:shd w:val="clear" w:color="auto" w:fill="FFFFFF"/>
         </w:rPr>
-        <w:t xml:space="preserve">calcular el resultado de x = 2 raíz </w:t>
+        <w:t>calcular el resultado de x = 2 raíz doble.</w:t>
       </w:r>
-      <w:r>
-        <w:rPr>
-          <w:rFonts w:cstheme="minorHAnsi"/>
-          <w:color w:val="000000"/>
-          <w:shd w:val="clear" w:color="auto" w:fill="FFFFFF"/>
-        </w:rPr>
-        <w:t>doble</w:t>
-      </w:r>
-      <w:r>
-        <w:rPr>
-          <w:rFonts w:cstheme="minorHAnsi"/>
-          <w:color w:val="000000"/>
-          <w:shd w:val="clear" w:color="auto" w:fill="FFFFFF"/>
-        </w:rPr>
-        <w:t>.</w:t>
-      </w:r>
-    </w:p>
-    <w:p>
-      <w:pPr>
-        <w:pStyle w:val="NoSpacing"/>
+    </w:p>
+    <w:p>
+      <w:pPr>
+        <w:pStyle w:val="Sinespaciado"/>
         <w:rPr>
           <w:b/>
         </w:rPr>
@@ -3031,7 +3025,7 @@
     </w:p>
     <w:tbl>
       <w:tblPr>
-        <w:tblStyle w:val="TableGrid"/>
+        <w:tblStyle w:val="Tablaconcuadrcula"/>
         <w:tblW w:w="0" w:type="auto"/>
         <w:tblBorders>
           <w:top w:val="single" w:sz="12" w:space="0" w:color="auto"/>
@@ -3139,7 +3133,7 @@
     </w:tbl>
     <w:p>
       <w:pPr>
-        <w:pStyle w:val="NoSpacing"/>
+        <w:pStyle w:val="Sinespaciado"/>
         <w:rPr>
           <w:b/>
         </w:rPr>
@@ -3147,7 +3141,7 @@
     </w:p>
     <w:p>
       <w:pPr>
-        <w:pStyle w:val="NoSpacing"/>
+        <w:pStyle w:val="Sinespaciado"/>
         <w:rPr>
           <w:b/>
         </w:rPr>
@@ -3155,7 +3149,7 @@
     </w:p>
     <w:p>
       <w:pPr>
-        <w:pStyle w:val="NoSpacing"/>
+        <w:pStyle w:val="Sinespaciado"/>
         <w:rPr>
           <w:b/>
         </w:rPr>
@@ -3163,7 +3157,7 @@
     </w:p>
     <w:tbl>
       <w:tblPr>
-        <w:tblStyle w:val="TableGrid"/>
+        <w:tblStyle w:val="Tablaconcuadrcula"/>
         <w:tblW w:w="0" w:type="auto"/>
         <w:tblBorders>
           <w:top w:val="single" w:sz="12" w:space="0" w:color="auto"/>
@@ -3232,12 +3226,12 @@
     </w:tbl>
     <w:p>
       <w:pPr>
-        <w:pStyle w:val="NoSpacing"/>
+        <w:pStyle w:val="Sinespaciado"/>
       </w:pPr>
     </w:p>
     <w:tbl>
       <w:tblPr>
-        <w:tblStyle w:val="TableGrid"/>
+        <w:tblStyle w:val="Tablaconcuadrcula"/>
         <w:tblW w:w="0" w:type="auto"/>
         <w:tblLook w:val="04A0" w:firstRow="1" w:lastRow="0" w:firstColumn="1" w:lastColumn="0" w:noHBand="0" w:noVBand="1"/>
       </w:tblPr>
@@ -3268,7 +3262,7 @@
           </w:tcPr>
           <w:p>
             <w:pPr>
-              <w:pStyle w:val="NoSpacing"/>
+              <w:pStyle w:val="Sinespaciado"/>
               <w:jc w:val="center"/>
               <w:rPr>
                 <w:b/>
@@ -3298,7 +3292,7 @@
           </w:tcPr>
           <w:p>
             <w:pPr>
-              <w:pStyle w:val="NoSpacing"/>
+              <w:pStyle w:val="Sinespaciado"/>
               <w:jc w:val="center"/>
               <w:rPr>
                 <w:b/>
@@ -3313,7 +3307,7 @@
           </w:p>
           <w:p>
             <w:pPr>
-              <w:pStyle w:val="NoSpacing"/>
+              <w:pStyle w:val="Sinespaciado"/>
               <w:jc w:val="center"/>
               <w:rPr>
                 <w:b/>
@@ -3341,7 +3335,7 @@
           </w:tcPr>
           <w:p>
             <w:pPr>
-              <w:pStyle w:val="NoSpacing"/>
+              <w:pStyle w:val="Sinespaciado"/>
               <w:jc w:val="center"/>
               <w:rPr>
                 <w:b/>
@@ -3356,7 +3350,7 @@
           </w:p>
           <w:p>
             <w:pPr>
-              <w:pStyle w:val="NoSpacing"/>
+              <w:pStyle w:val="Sinespaciado"/>
               <w:jc w:val="center"/>
               <w:rPr>
                 <w:b/>
@@ -3384,7 +3378,7 @@
           </w:tcPr>
           <w:p>
             <w:pPr>
-              <w:pStyle w:val="NoSpacing"/>
+              <w:pStyle w:val="Sinespaciado"/>
               <w:jc w:val="center"/>
               <w:rPr>
                 <w:b/>
@@ -3399,7 +3393,7 @@
           </w:p>
           <w:p>
             <w:pPr>
-              <w:pStyle w:val="NoSpacing"/>
+              <w:pStyle w:val="Sinespaciado"/>
               <w:jc w:val="center"/>
               <w:rPr>
                 <w:b/>
@@ -3425,7 +3419,7 @@
           </w:tcPr>
           <w:p>
             <w:pPr>
-              <w:pStyle w:val="NoSpacing"/>
+              <w:pStyle w:val="Sinespaciado"/>
               <w:jc w:val="center"/>
               <w:rPr>
                 <w:b/>
@@ -3440,7 +3434,7 @@
           </w:p>
           <w:p>
             <w:pPr>
-              <w:pStyle w:val="NoSpacing"/>
+              <w:pStyle w:val="Sinespaciado"/>
               <w:jc w:val="center"/>
               <w:rPr>
                 <w:b/>
@@ -3468,7 +3462,7 @@
           </w:tcPr>
           <w:p>
             <w:pPr>
-              <w:pStyle w:val="NoSpacing"/>
+              <w:pStyle w:val="Sinespaciado"/>
               <w:jc w:val="center"/>
               <w:rPr>
                 <w:b/>
@@ -3483,7 +3477,7 @@
           </w:p>
           <w:p>
             <w:pPr>
-              <w:pStyle w:val="NoSpacing"/>
+              <w:pStyle w:val="Sinespaciado"/>
               <w:jc w:val="center"/>
               <w:rPr>
                 <w:b/>
@@ -3511,7 +3505,7 @@
           </w:tcPr>
           <w:p>
             <w:pPr>
-              <w:pStyle w:val="NoSpacing"/>
+              <w:pStyle w:val="Sinespaciado"/>
               <w:jc w:val="center"/>
               <w:rPr>
                 <w:b/>
@@ -3526,7 +3520,7 @@
           </w:p>
           <w:p>
             <w:pPr>
-              <w:pStyle w:val="NoSpacing"/>
+              <w:pStyle w:val="Sinespaciado"/>
               <w:jc w:val="center"/>
               <w:rPr>
                 <w:b/>
@@ -3554,7 +3548,7 @@
           </w:tcPr>
           <w:p>
             <w:pPr>
-              <w:pStyle w:val="NoSpacing"/>
+              <w:pStyle w:val="Sinespaciado"/>
               <w:jc w:val="center"/>
               <w:rPr>
                 <w:b/>
@@ -3569,7 +3563,7 @@
           </w:p>
           <w:p>
             <w:pPr>
-              <w:pStyle w:val="NoSpacing"/>
+              <w:pStyle w:val="Sinespaciado"/>
               <w:jc w:val="center"/>
               <w:rPr>
                 <w:b/>
@@ -3601,7 +3595,7 @@
           </w:tcPr>
           <w:p>
             <w:pPr>
-              <w:pStyle w:val="NoSpacing"/>
+              <w:pStyle w:val="Sinespaciado"/>
               <w:jc w:val="center"/>
               <w:rPr>
                 <w:b/>
@@ -3712,32 +3706,32 @@
     </w:tbl>
     <w:p>
       <w:pPr>
-        <w:pStyle w:val="NoSpacing"/>
-      </w:pPr>
-    </w:p>
-    <w:p>
-      <w:pPr>
-        <w:pStyle w:val="NoSpacing"/>
-      </w:pPr>
-    </w:p>
-    <w:p>
-      <w:pPr>
-        <w:pStyle w:val="NoSpacing"/>
-      </w:pPr>
-    </w:p>
-    <w:p>
-      <w:pPr>
-        <w:pStyle w:val="NoSpacing"/>
-      </w:pPr>
-    </w:p>
-    <w:p>
-      <w:pPr>
-        <w:pStyle w:val="NoSpacing"/>
-      </w:pPr>
-    </w:p>
-    <w:p>
-      <w:pPr>
-        <w:pStyle w:val="NoSpacing"/>
+        <w:pStyle w:val="Sinespaciado"/>
+      </w:pPr>
+    </w:p>
+    <w:p>
+      <w:pPr>
+        <w:pStyle w:val="Sinespaciado"/>
+      </w:pPr>
+    </w:p>
+    <w:p>
+      <w:pPr>
+        <w:pStyle w:val="Sinespaciado"/>
+      </w:pPr>
+    </w:p>
+    <w:p>
+      <w:pPr>
+        <w:pStyle w:val="Sinespaciado"/>
+      </w:pPr>
+    </w:p>
+    <w:p>
+      <w:pPr>
+        <w:pStyle w:val="Sinespaciado"/>
+      </w:pPr>
+    </w:p>
+    <w:p>
+      <w:pPr>
+        <w:pStyle w:val="Sinespaciado"/>
         <w:rPr>
           <w:rFonts w:cstheme="minorHAnsi"/>
           <w:b/>
@@ -3784,7 +3778,7 @@
     </w:p>
     <w:p>
       <w:pPr>
-        <w:pStyle w:val="NoSpacing"/>
+        <w:pStyle w:val="Sinespaciado"/>
         <w:rPr>
           <w:b/>
         </w:rPr>
@@ -3792,7 +3786,7 @@
     </w:p>
     <w:p>
       <w:pPr>
-        <w:pStyle w:val="NoSpacing"/>
+        <w:pStyle w:val="Sinespaciado"/>
         <w:rPr>
           <w:rFonts w:cstheme="minorHAnsi"/>
           <w:color w:val="000000"/>
@@ -3818,7 +3812,7 @@
     </w:p>
     <w:p>
       <w:pPr>
-        <w:pStyle w:val="NoSpacing"/>
+        <w:pStyle w:val="Sinespaciado"/>
         <w:rPr>
           <w:b/>
         </w:rPr>
@@ -3826,7 +3820,7 @@
     </w:p>
     <w:tbl>
       <w:tblPr>
-        <w:tblStyle w:val="TableGrid"/>
+        <w:tblStyle w:val="Tablaconcuadrcula"/>
         <w:tblW w:w="0" w:type="auto"/>
         <w:tblBorders>
           <w:top w:val="single" w:sz="12" w:space="0" w:color="auto"/>
@@ -3942,7 +3936,7 @@
     </w:tbl>
     <w:p>
       <w:pPr>
-        <w:pStyle w:val="NoSpacing"/>
+        <w:pStyle w:val="Sinespaciado"/>
         <w:rPr>
           <w:b/>
         </w:rPr>
@@ -3950,7 +3944,7 @@
     </w:p>
     <w:tbl>
       <w:tblPr>
-        <w:tblStyle w:val="TableGrid"/>
+        <w:tblStyle w:val="Tablaconcuadrcula"/>
         <w:tblW w:w="0" w:type="auto"/>
         <w:tblBorders>
           <w:top w:val="single" w:sz="12" w:space="0" w:color="auto"/>
@@ -4028,17 +4022,17 @@
     </w:tbl>
     <w:p>
       <w:pPr>
-        <w:pStyle w:val="NoSpacing"/>
-      </w:pPr>
-    </w:p>
-    <w:p>
-      <w:pPr>
-        <w:pStyle w:val="NoSpacing"/>
+        <w:pStyle w:val="Sinespaciado"/>
+      </w:pPr>
+    </w:p>
+    <w:p>
+      <w:pPr>
+        <w:pStyle w:val="Sinespaciado"/>
       </w:pPr>
     </w:p>
     <w:tbl>
       <w:tblPr>
-        <w:tblStyle w:val="TableGrid"/>
+        <w:tblStyle w:val="Tablaconcuadrcula"/>
         <w:tblW w:w="0" w:type="auto"/>
         <w:tblLook w:val="04A0" w:firstRow="1" w:lastRow="0" w:firstColumn="1" w:lastColumn="0" w:noHBand="0" w:noVBand="1"/>
       </w:tblPr>
@@ -4069,7 +4063,7 @@
           </w:tcPr>
           <w:p>
             <w:pPr>
-              <w:pStyle w:val="NoSpacing"/>
+              <w:pStyle w:val="Sinespaciado"/>
               <w:jc w:val="center"/>
               <w:rPr>
                 <w:b/>
@@ -4099,7 +4093,7 @@
           </w:tcPr>
           <w:p>
             <w:pPr>
-              <w:pStyle w:val="NoSpacing"/>
+              <w:pStyle w:val="Sinespaciado"/>
               <w:jc w:val="center"/>
               <w:rPr>
                 <w:b/>
@@ -4114,7 +4108,7 @@
           </w:p>
           <w:p>
             <w:pPr>
-              <w:pStyle w:val="NoSpacing"/>
+              <w:pStyle w:val="Sinespaciado"/>
               <w:jc w:val="center"/>
               <w:rPr>
                 <w:b/>
@@ -4142,7 +4136,7 @@
           </w:tcPr>
           <w:p>
             <w:pPr>
-              <w:pStyle w:val="NoSpacing"/>
+              <w:pStyle w:val="Sinespaciado"/>
               <w:jc w:val="center"/>
               <w:rPr>
                 <w:b/>
@@ -4157,7 +4151,7 @@
           </w:p>
           <w:p>
             <w:pPr>
-              <w:pStyle w:val="NoSpacing"/>
+              <w:pStyle w:val="Sinespaciado"/>
               <w:jc w:val="center"/>
               <w:rPr>
                 <w:b/>
@@ -4185,7 +4179,7 @@
           </w:tcPr>
           <w:p>
             <w:pPr>
-              <w:pStyle w:val="NoSpacing"/>
+              <w:pStyle w:val="Sinespaciado"/>
               <w:jc w:val="center"/>
               <w:rPr>
                 <w:b/>
@@ -4200,7 +4194,7 @@
           </w:p>
           <w:p>
             <w:pPr>
-              <w:pStyle w:val="NoSpacing"/>
+              <w:pStyle w:val="Sinespaciado"/>
               <w:jc w:val="center"/>
               <w:rPr>
                 <w:b/>
@@ -4226,7 +4220,7 @@
           </w:tcPr>
           <w:p>
             <w:pPr>
-              <w:pStyle w:val="NoSpacing"/>
+              <w:pStyle w:val="Sinespaciado"/>
               <w:jc w:val="center"/>
               <w:rPr>
                 <w:b/>
@@ -4241,7 +4235,7 @@
           </w:p>
           <w:p>
             <w:pPr>
-              <w:pStyle w:val="NoSpacing"/>
+              <w:pStyle w:val="Sinespaciado"/>
               <w:jc w:val="center"/>
               <w:rPr>
                 <w:b/>
@@ -4269,7 +4263,7 @@
           </w:tcPr>
           <w:p>
             <w:pPr>
-              <w:pStyle w:val="NoSpacing"/>
+              <w:pStyle w:val="Sinespaciado"/>
               <w:jc w:val="center"/>
               <w:rPr>
                 <w:b/>
@@ -4284,7 +4278,7 @@
           </w:p>
           <w:p>
             <w:pPr>
-              <w:pStyle w:val="NoSpacing"/>
+              <w:pStyle w:val="Sinespaciado"/>
               <w:jc w:val="center"/>
               <w:rPr>
                 <w:b/>
@@ -4312,7 +4306,7 @@
           </w:tcPr>
           <w:p>
             <w:pPr>
-              <w:pStyle w:val="NoSpacing"/>
+              <w:pStyle w:val="Sinespaciado"/>
               <w:jc w:val="center"/>
               <w:rPr>
                 <w:b/>
@@ -4327,7 +4321,7 @@
           </w:p>
           <w:p>
             <w:pPr>
-              <w:pStyle w:val="NoSpacing"/>
+              <w:pStyle w:val="Sinespaciado"/>
               <w:jc w:val="center"/>
               <w:rPr>
                 <w:b/>
@@ -4355,7 +4349,7 @@
           </w:tcPr>
           <w:p>
             <w:pPr>
-              <w:pStyle w:val="NoSpacing"/>
+              <w:pStyle w:val="Sinespaciado"/>
               <w:jc w:val="center"/>
               <w:rPr>
                 <w:b/>
@@ -4370,7 +4364,7 @@
           </w:p>
           <w:p>
             <w:pPr>
-              <w:pStyle w:val="NoSpacing"/>
+              <w:pStyle w:val="Sinespaciado"/>
               <w:jc w:val="center"/>
               <w:rPr>
                 <w:b/>
@@ -4402,7 +4396,7 @@
           </w:tcPr>
           <w:p>
             <w:pPr>
-              <w:pStyle w:val="NoSpacing"/>
+              <w:pStyle w:val="Sinespaciado"/>
               <w:jc w:val="center"/>
               <w:rPr>
                 <w:b/>
@@ -4501,77 +4495,77 @@
     </w:tbl>
     <w:p>
       <w:pPr>
-        <w:pStyle w:val="NoSpacing"/>
-      </w:pPr>
-    </w:p>
-    <w:p>
-      <w:pPr>
-        <w:pStyle w:val="NoSpacing"/>
-      </w:pPr>
-    </w:p>
-    <w:p>
-      <w:pPr>
-        <w:pStyle w:val="NoSpacing"/>
-      </w:pPr>
-    </w:p>
-    <w:p>
-      <w:pPr>
-        <w:pStyle w:val="NoSpacing"/>
-      </w:pPr>
-    </w:p>
-    <w:p>
-      <w:pPr>
-        <w:pStyle w:val="NoSpacing"/>
-      </w:pPr>
-    </w:p>
-    <w:p>
-      <w:pPr>
-        <w:pStyle w:val="NoSpacing"/>
-      </w:pPr>
-    </w:p>
-    <w:p>
-      <w:pPr>
-        <w:pStyle w:val="NoSpacing"/>
-      </w:pPr>
-    </w:p>
-    <w:p>
-      <w:pPr>
-        <w:pStyle w:val="NoSpacing"/>
-      </w:pPr>
-    </w:p>
-    <w:p>
-      <w:pPr>
-        <w:pStyle w:val="NoSpacing"/>
-      </w:pPr>
-    </w:p>
-    <w:p>
-      <w:pPr>
-        <w:pStyle w:val="NoSpacing"/>
-      </w:pPr>
-    </w:p>
-    <w:p>
-      <w:pPr>
-        <w:pStyle w:val="NoSpacing"/>
-      </w:pPr>
-    </w:p>
-    <w:p>
-      <w:pPr>
-        <w:pStyle w:val="NoSpacing"/>
-      </w:pPr>
-    </w:p>
-    <w:p>
-      <w:pPr>
-        <w:pStyle w:val="NoSpacing"/>
-      </w:pPr>
-    </w:p>
-    <w:p>
-      <w:pPr>
-        <w:pStyle w:val="NoSpacing"/>
-      </w:pPr>
-    </w:p>
-    <w:p>
-      <w:pPr>
-        <w:pStyle w:val="NoSpacing"/>
+        <w:pStyle w:val="Sinespaciado"/>
+      </w:pPr>
+    </w:p>
+    <w:p>
+      <w:pPr>
+        <w:pStyle w:val="Sinespaciado"/>
+      </w:pPr>
+    </w:p>
+    <w:p>
+      <w:pPr>
+        <w:pStyle w:val="Sinespaciado"/>
+      </w:pPr>
+    </w:p>
+    <w:p>
+      <w:pPr>
+        <w:pStyle w:val="Sinespaciado"/>
+      </w:pPr>
+    </w:p>
+    <w:p>
+      <w:pPr>
+        <w:pStyle w:val="Sinespaciado"/>
+      </w:pPr>
+    </w:p>
+    <w:p>
+      <w:pPr>
+        <w:pStyle w:val="Sinespaciado"/>
+      </w:pPr>
+    </w:p>
+    <w:p>
+      <w:pPr>
+        <w:pStyle w:val="Sinespaciado"/>
+      </w:pPr>
+    </w:p>
+    <w:p>
+      <w:pPr>
+        <w:pStyle w:val="Sinespaciado"/>
+      </w:pPr>
+    </w:p>
+    <w:p>
+      <w:pPr>
+        <w:pStyle w:val="Sinespaciado"/>
+      </w:pPr>
+    </w:p>
+    <w:p>
+      <w:pPr>
+        <w:pStyle w:val="Sinespaciado"/>
+      </w:pPr>
+    </w:p>
+    <w:p>
+      <w:pPr>
+        <w:pStyle w:val="Sinespaciado"/>
+      </w:pPr>
+    </w:p>
+    <w:p>
+      <w:pPr>
+        <w:pStyle w:val="Sinespaciado"/>
+      </w:pPr>
+    </w:p>
+    <w:p>
+      <w:pPr>
+        <w:pStyle w:val="Sinespaciado"/>
+      </w:pPr>
+    </w:p>
+    <w:p>
+      <w:pPr>
+        <w:pStyle w:val="Sinespaciado"/>
+      </w:pPr>
+    </w:p>
+    <w:p>
+      <w:pPr>
+        <w:pStyle w:val="Sinespaciado"/>
         <w:rPr>
           <w:rFonts w:cstheme="minorHAnsi"/>
           <w:b/>
@@ -4618,7 +4612,7 @@
     </w:p>
     <w:p>
       <w:pPr>
-        <w:pStyle w:val="NoSpacing"/>
+        <w:pStyle w:val="Sinespaciado"/>
         <w:rPr>
           <w:b/>
         </w:rPr>
@@ -4626,7 +4620,7 @@
     </w:p>
     <w:p>
       <w:pPr>
-        <w:pStyle w:val="NoSpacing"/>
+        <w:pStyle w:val="Sinespaciado"/>
         <w:rPr>
           <w:rFonts w:cstheme="minorHAnsi"/>
           <w:color w:val="000000"/>
@@ -4647,28 +4641,12 @@
           <w:color w:val="000000"/>
           <w:shd w:val="clear" w:color="auto" w:fill="FFFFFF"/>
         </w:rPr>
-        <w:t>calcular el resultado de x = 0</w:t>
+        <w:t>calcular el resultado de x = 0 raíz.</w:t>
       </w:r>
-      <w:r>
-        <w:rPr>
-          <w:rFonts w:cstheme="minorHAnsi"/>
-          <w:color w:val="000000"/>
-          <w:shd w:val="clear" w:color="auto" w:fill="FFFFFF"/>
-        </w:rPr>
-        <w:t xml:space="preserve"> raíz</w:t>
-      </w:r>
-      <w:r>
-        <w:rPr>
-          <w:rFonts w:cstheme="minorHAnsi"/>
-          <w:color w:val="000000"/>
-          <w:shd w:val="clear" w:color="auto" w:fill="FFFFFF"/>
-        </w:rPr>
-        <w:t>.</w:t>
-      </w:r>
-    </w:p>
-    <w:p>
-      <w:pPr>
-        <w:pStyle w:val="NoSpacing"/>
+    </w:p>
+    <w:p>
+      <w:pPr>
+        <w:pStyle w:val="Sinespaciado"/>
         <w:rPr>
           <w:b/>
         </w:rPr>
@@ -4676,7 +4654,7 @@
     </w:p>
     <w:tbl>
       <w:tblPr>
-        <w:tblStyle w:val="TableGrid"/>
+        <w:tblStyle w:val="Tablaconcuadrcula"/>
         <w:tblW w:w="0" w:type="auto"/>
         <w:tblBorders>
           <w:top w:val="single" w:sz="12" w:space="0" w:color="auto"/>
@@ -4801,7 +4779,7 @@
     </w:tbl>
     <w:p>
       <w:pPr>
-        <w:pStyle w:val="NoSpacing"/>
+        <w:pStyle w:val="Sinespaciado"/>
         <w:rPr>
           <w:b/>
         </w:rPr>
@@ -4809,7 +4787,7 @@
     </w:p>
     <w:tbl>
       <w:tblPr>
-        <w:tblStyle w:val="TableGrid"/>
+        <w:tblStyle w:val="Tablaconcuadrcula"/>
         <w:tblW w:w="0" w:type="auto"/>
         <w:tblBorders>
           <w:top w:val="single" w:sz="12" w:space="0" w:color="auto"/>
@@ -4871,17 +4849,17 @@
     </w:tbl>
     <w:p>
       <w:pPr>
-        <w:pStyle w:val="NoSpacing"/>
-      </w:pPr>
-    </w:p>
-    <w:p>
-      <w:pPr>
-        <w:pStyle w:val="NoSpacing"/>
+        <w:pStyle w:val="Sinespaciado"/>
+      </w:pPr>
+    </w:p>
+    <w:p>
+      <w:pPr>
+        <w:pStyle w:val="Sinespaciado"/>
       </w:pPr>
     </w:p>
     <w:tbl>
       <w:tblPr>
-        <w:tblStyle w:val="TableGrid"/>
+        <w:tblStyle w:val="Tablaconcuadrcula"/>
         <w:tblW w:w="0" w:type="auto"/>
         <w:tblLook w:val="04A0" w:firstRow="1" w:lastRow="0" w:firstColumn="1" w:lastColumn="0" w:noHBand="0" w:noVBand="1"/>
       </w:tblPr>
@@ -4912,7 +4890,7 @@
           </w:tcPr>
           <w:p>
             <w:pPr>
-              <w:pStyle w:val="NoSpacing"/>
+              <w:pStyle w:val="Sinespaciado"/>
               <w:jc w:val="center"/>
               <w:rPr>
                 <w:b/>
@@ -4942,7 +4920,7 @@
           </w:tcPr>
           <w:p>
             <w:pPr>
-              <w:pStyle w:val="NoSpacing"/>
+              <w:pStyle w:val="Sinespaciado"/>
               <w:jc w:val="center"/>
               <w:rPr>
                 <w:b/>
@@ -4957,7 +4935,7 @@
           </w:p>
           <w:p>
             <w:pPr>
-              <w:pStyle w:val="NoSpacing"/>
+              <w:pStyle w:val="Sinespaciado"/>
               <w:jc w:val="center"/>
               <w:rPr>
                 <w:b/>
@@ -4985,7 +4963,7 @@
           </w:tcPr>
           <w:p>
             <w:pPr>
-              <w:pStyle w:val="NoSpacing"/>
+              <w:pStyle w:val="Sinespaciado"/>
               <w:jc w:val="center"/>
               <w:rPr>
                 <w:b/>
@@ -5000,7 +4978,7 @@
           </w:p>
           <w:p>
             <w:pPr>
-              <w:pStyle w:val="NoSpacing"/>
+              <w:pStyle w:val="Sinespaciado"/>
               <w:jc w:val="center"/>
               <w:rPr>
                 <w:b/>
@@ -5028,7 +5006,7 @@
           </w:tcPr>
           <w:p>
             <w:pPr>
-              <w:pStyle w:val="NoSpacing"/>
+              <w:pStyle w:val="Sinespaciado"/>
               <w:jc w:val="center"/>
               <w:rPr>
                 <w:b/>
@@ -5043,7 +5021,7 @@
           </w:p>
           <w:p>
             <w:pPr>
-              <w:pStyle w:val="NoSpacing"/>
+              <w:pStyle w:val="Sinespaciado"/>
               <w:jc w:val="center"/>
               <w:rPr>
                 <w:b/>
@@ -5069,7 +5047,7 @@
           </w:tcPr>
           <w:p>
             <w:pPr>
-              <w:pStyle w:val="NoSpacing"/>
+              <w:pStyle w:val="Sinespaciado"/>
               <w:jc w:val="center"/>
               <w:rPr>
                 <w:b/>
@@ -5084,7 +5062,7 @@
           </w:p>
           <w:p>
             <w:pPr>
-              <w:pStyle w:val="NoSpacing"/>
+              <w:pStyle w:val="Sinespaciado"/>
               <w:jc w:val="center"/>
               <w:rPr>
                 <w:b/>
@@ -5112,7 +5090,7 @@
           </w:tcPr>
           <w:p>
             <w:pPr>
-              <w:pStyle w:val="NoSpacing"/>
+              <w:pStyle w:val="Sinespaciado"/>
               <w:jc w:val="center"/>
               <w:rPr>
                 <w:b/>
@@ -5127,7 +5105,7 @@
           </w:p>
           <w:p>
             <w:pPr>
-              <w:pStyle w:val="NoSpacing"/>
+              <w:pStyle w:val="Sinespaciado"/>
               <w:jc w:val="center"/>
               <w:rPr>
                 <w:b/>
@@ -5155,7 +5133,7 @@
           </w:tcPr>
           <w:p>
             <w:pPr>
-              <w:pStyle w:val="NoSpacing"/>
+              <w:pStyle w:val="Sinespaciado"/>
               <w:jc w:val="center"/>
               <w:rPr>
                 <w:b/>
@@ -5170,7 +5148,7 @@
           </w:p>
           <w:p>
             <w:pPr>
-              <w:pStyle w:val="NoSpacing"/>
+              <w:pStyle w:val="Sinespaciado"/>
               <w:jc w:val="center"/>
               <w:rPr>
                 <w:b/>
@@ -5198,7 +5176,7 @@
           </w:tcPr>
           <w:p>
             <w:pPr>
-              <w:pStyle w:val="NoSpacing"/>
+              <w:pStyle w:val="Sinespaciado"/>
               <w:jc w:val="center"/>
               <w:rPr>
                 <w:b/>
@@ -5213,7 +5191,7 @@
           </w:p>
           <w:p>
             <w:pPr>
-              <w:pStyle w:val="NoSpacing"/>
+              <w:pStyle w:val="Sinespaciado"/>
               <w:jc w:val="center"/>
               <w:rPr>
                 <w:b/>
@@ -5245,7 +5223,7 @@
           </w:tcPr>
           <w:p>
             <w:pPr>
-              <w:pStyle w:val="NoSpacing"/>
+              <w:pStyle w:val="Sinespaciado"/>
               <w:jc w:val="center"/>
               <w:rPr>
                 <w:b/>
@@ -5344,27 +5322,27 @@
     </w:tbl>
     <w:p>
       <w:pPr>
-        <w:pStyle w:val="NoSpacing"/>
-      </w:pPr>
-    </w:p>
-    <w:p>
-      <w:pPr>
-        <w:pStyle w:val="NoSpacing"/>
-      </w:pPr>
-    </w:p>
-    <w:p>
-      <w:pPr>
-        <w:pStyle w:val="NoSpacing"/>
-      </w:pPr>
-    </w:p>
-    <w:p>
-      <w:pPr>
-        <w:pStyle w:val="NoSpacing"/>
-      </w:pPr>
-    </w:p>
-    <w:p>
-      <w:pPr>
-        <w:pStyle w:val="NoSpacing"/>
+        <w:pStyle w:val="Sinespaciado"/>
+      </w:pPr>
+    </w:p>
+    <w:p>
+      <w:pPr>
+        <w:pStyle w:val="Sinespaciado"/>
+      </w:pPr>
+    </w:p>
+    <w:p>
+      <w:pPr>
+        <w:pStyle w:val="Sinespaciado"/>
+      </w:pPr>
+    </w:p>
+    <w:p>
+      <w:pPr>
+        <w:pStyle w:val="Sinespaciado"/>
+      </w:pPr>
+    </w:p>
+    <w:p>
+      <w:pPr>
+        <w:pStyle w:val="Sinespaciado"/>
         <w:rPr>
           <w:rFonts w:cstheme="minorHAnsi"/>
           <w:b/>
@@ -5413,7 +5391,7 @@
     </w:p>
     <w:p>
       <w:pPr>
-        <w:pStyle w:val="NoSpacing"/>
+        <w:pStyle w:val="Sinespaciado"/>
         <w:rPr>
           <w:b/>
         </w:rPr>
@@ -5421,7 +5399,7 @@
     </w:p>
     <w:p>
       <w:pPr>
-        <w:pStyle w:val="NoSpacing"/>
+        <w:pStyle w:val="Sinespaciado"/>
         <w:rPr>
           <w:rFonts w:cstheme="minorHAnsi"/>
           <w:color w:val="000000"/>
@@ -5460,20 +5438,12 @@
           <w:color w:val="000000"/>
           <w:shd w:val="clear" w:color="auto" w:fill="FFFFFF"/>
         </w:rPr>
-        <w:t>(1/2)</w:t>
+        <w:t>(1/2) raíz.</w:t>
       </w:r>
-      <w:r>
-        <w:rPr>
-          <w:rFonts w:cstheme="minorHAnsi"/>
-          <w:color w:val="000000"/>
-          <w:shd w:val="clear" w:color="auto" w:fill="FFFFFF"/>
-        </w:rPr>
-        <w:t xml:space="preserve"> raíz.</w:t>
-      </w:r>
-    </w:p>
-    <w:p>
-      <w:pPr>
-        <w:pStyle w:val="NoSpacing"/>
+    </w:p>
+    <w:p>
+      <w:pPr>
+        <w:pStyle w:val="Sinespaciado"/>
         <w:rPr>
           <w:b/>
         </w:rPr>
@@ -5481,7 +5451,7 @@
     </w:p>
     <w:tbl>
       <w:tblPr>
-        <w:tblStyle w:val="TableGrid"/>
+        <w:tblStyle w:val="Tablaconcuadrcula"/>
         <w:tblW w:w="0" w:type="auto"/>
         <w:tblBorders>
           <w:top w:val="single" w:sz="12" w:space="0" w:color="auto"/>
@@ -5568,17 +5538,7 @@
                 <w:color w:val="000000"/>
                 <w:shd w:val="clear" w:color="auto" w:fill="FFFFFF"/>
               </w:rPr>
-              <w:t>(</w:t>
-            </w:r>
-            <w:bookmarkStart w:id="0" w:name="_GoBack"/>
-            <w:bookmarkEnd w:id="0"/>
-            <w:r>
-              <w:rPr>
-                <w:rFonts w:cstheme="minorHAnsi"/>
-                <w:color w:val="000000"/>
-                <w:shd w:val="clear" w:color="auto" w:fill="FFFFFF"/>
-              </w:rPr>
-              <w:t>2)^(1/2)</w:t>
+              <w:t>(2)^(1/2)</w:t>
             </w:r>
           </w:p>
         </w:tc>
@@ -5678,7 +5638,7 @@
     </w:tbl>
     <w:p>
       <w:pPr>
-        <w:pStyle w:val="NoSpacing"/>
+        <w:pStyle w:val="Sinespaciado"/>
         <w:rPr>
           <w:b/>
         </w:rPr>
@@ -5686,7 +5646,7 @@
     </w:p>
     <w:tbl>
       <w:tblPr>
-        <w:tblStyle w:val="TableGrid"/>
+        <w:tblStyle w:val="Tablaconcuadrcula"/>
         <w:tblW w:w="0" w:type="auto"/>
         <w:tblBorders>
           <w:top w:val="single" w:sz="12" w:space="0" w:color="auto"/>
@@ -5748,17 +5708,17 @@
     </w:tbl>
     <w:p>
       <w:pPr>
-        <w:pStyle w:val="NoSpacing"/>
-      </w:pPr>
-    </w:p>
-    <w:p>
-      <w:pPr>
-        <w:pStyle w:val="NoSpacing"/>
+        <w:pStyle w:val="Sinespaciado"/>
+      </w:pPr>
+    </w:p>
+    <w:p>
+      <w:pPr>
+        <w:pStyle w:val="Sinespaciado"/>
       </w:pPr>
     </w:p>
     <w:tbl>
       <w:tblPr>
-        <w:tblStyle w:val="TableGrid"/>
+        <w:tblStyle w:val="Tablaconcuadrcula"/>
         <w:tblW w:w="0" w:type="auto"/>
         <w:tblLook w:val="04A0" w:firstRow="1" w:lastRow="0" w:firstColumn="1" w:lastColumn="0" w:noHBand="0" w:noVBand="1"/>
       </w:tblPr>
@@ -5788,7 +5748,7 @@
           </w:tcPr>
           <w:p>
             <w:pPr>
-              <w:pStyle w:val="NoSpacing"/>
+              <w:pStyle w:val="Sinespaciado"/>
               <w:jc w:val="center"/>
               <w:rPr>
                 <w:b/>
@@ -5814,7 +5774,7 @@
           </w:tcPr>
           <w:p>
             <w:pPr>
-              <w:pStyle w:val="NoSpacing"/>
+              <w:pStyle w:val="Sinespaciado"/>
               <w:jc w:val="center"/>
               <w:rPr>
                 <w:b/>
@@ -5840,7 +5800,7 @@
           </w:tcPr>
           <w:p>
             <w:pPr>
-              <w:pStyle w:val="NoSpacing"/>
+              <w:pStyle w:val="Sinespaciado"/>
               <w:jc w:val="center"/>
               <w:rPr>
                 <w:b/>
@@ -5866,7 +5826,7 @@
           </w:tcPr>
           <w:p>
             <w:pPr>
-              <w:pStyle w:val="NoSpacing"/>
+              <w:pStyle w:val="Sinespaciado"/>
               <w:jc w:val="center"/>
               <w:rPr>
                 <w:b/>
@@ -5893,7 +5853,7 @@
           </w:tcPr>
           <w:p>
             <w:pPr>
-              <w:pStyle w:val="NoSpacing"/>
+              <w:pStyle w:val="Sinespaciado"/>
               <w:jc w:val="center"/>
               <w:rPr>
                 <w:b/>
@@ -5922,7 +5882,7 @@
           </w:tcPr>
           <w:p>
             <w:pPr>
-              <w:pStyle w:val="NoSpacing"/>
+              <w:pStyle w:val="Sinespaciado"/>
               <w:jc w:val="center"/>
               <w:rPr>
                 <w:b/>
@@ -5950,7 +5910,7 @@
           </w:tcPr>
           <w:p>
             <w:pPr>
-              <w:pStyle w:val="NoSpacing"/>
+              <w:pStyle w:val="Sinespaciado"/>
               <w:jc w:val="center"/>
               <w:rPr>
                 <w:b/>
@@ -5977,7 +5937,7 @@
           </w:tcPr>
           <w:p>
             <w:pPr>
-              <w:pStyle w:val="NoSpacing"/>
+              <w:pStyle w:val="Sinespaciado"/>
               <w:jc w:val="center"/>
               <w:rPr>
                 <w:b/>
@@ -6003,7 +5963,7 @@
           </w:tcPr>
           <w:p>
             <w:pPr>
-              <w:pStyle w:val="NoSpacing"/>
+              <w:pStyle w:val="Sinespaciado"/>
               <w:jc w:val="center"/>
               <w:rPr>
                 <w:b/>
@@ -6029,7 +5989,7 @@
           </w:tcPr>
           <w:p>
             <w:pPr>
-              <w:pStyle w:val="NoSpacing"/>
+              <w:pStyle w:val="Sinespaciado"/>
               <w:jc w:val="center"/>
               <w:rPr>
                 <w:b/>
@@ -6062,7 +6022,7 @@
           </w:tcPr>
           <w:p>
             <w:pPr>
-              <w:pStyle w:val="NoSpacing"/>
+              <w:pStyle w:val="Sinespaciado"/>
               <w:jc w:val="center"/>
               <w:rPr>
                 <w:b/>
@@ -6324,7 +6284,7 @@
           </w:tcPr>
           <w:p>
             <w:pPr>
-              <w:pStyle w:val="NoSpacing"/>
+              <w:pStyle w:val="Sinespaciado"/>
               <w:jc w:val="center"/>
               <w:rPr>
                 <w:b/>
@@ -6559,72 +6519,72 @@
     </w:tbl>
     <w:p>
       <w:pPr>
-        <w:pStyle w:val="NoSpacing"/>
-      </w:pPr>
-    </w:p>
-    <w:p>
-      <w:pPr>
-        <w:pStyle w:val="NoSpacing"/>
-      </w:pPr>
-    </w:p>
-    <w:p>
-      <w:pPr>
-        <w:pStyle w:val="NoSpacing"/>
-      </w:pPr>
-    </w:p>
-    <w:p>
-      <w:pPr>
-        <w:pStyle w:val="NoSpacing"/>
-      </w:pPr>
-    </w:p>
-    <w:p>
-      <w:pPr>
-        <w:pStyle w:val="NoSpacing"/>
-      </w:pPr>
-    </w:p>
-    <w:p>
-      <w:pPr>
-        <w:pStyle w:val="NoSpacing"/>
-      </w:pPr>
-    </w:p>
-    <w:p>
-      <w:pPr>
-        <w:pStyle w:val="NoSpacing"/>
-      </w:pPr>
-    </w:p>
-    <w:p>
-      <w:pPr>
-        <w:pStyle w:val="NoSpacing"/>
-      </w:pPr>
-    </w:p>
-    <w:p>
-      <w:pPr>
-        <w:pStyle w:val="NoSpacing"/>
-      </w:pPr>
-    </w:p>
-    <w:p>
-      <w:pPr>
-        <w:pStyle w:val="NoSpacing"/>
-      </w:pPr>
-    </w:p>
-    <w:p>
-      <w:pPr>
-        <w:pStyle w:val="NoSpacing"/>
-      </w:pPr>
-    </w:p>
-    <w:p>
-      <w:pPr>
-        <w:pStyle w:val="NoSpacing"/>
-      </w:pPr>
-    </w:p>
-    <w:p>
-      <w:pPr>
-        <w:pStyle w:val="NoSpacing"/>
-      </w:pPr>
-    </w:p>
-    <w:p>
-      <w:pPr>
-        <w:pStyle w:val="NoSpacing"/>
+        <w:pStyle w:val="Sinespaciado"/>
+      </w:pPr>
+    </w:p>
+    <w:p>
+      <w:pPr>
+        <w:pStyle w:val="Sinespaciado"/>
+      </w:pPr>
+    </w:p>
+    <w:p>
+      <w:pPr>
+        <w:pStyle w:val="Sinespaciado"/>
+      </w:pPr>
+    </w:p>
+    <w:p>
+      <w:pPr>
+        <w:pStyle w:val="Sinespaciado"/>
+      </w:pPr>
+    </w:p>
+    <w:p>
+      <w:pPr>
+        <w:pStyle w:val="Sinespaciado"/>
+      </w:pPr>
+    </w:p>
+    <w:p>
+      <w:pPr>
+        <w:pStyle w:val="Sinespaciado"/>
+      </w:pPr>
+    </w:p>
+    <w:p>
+      <w:pPr>
+        <w:pStyle w:val="Sinespaciado"/>
+      </w:pPr>
+    </w:p>
+    <w:p>
+      <w:pPr>
+        <w:pStyle w:val="Sinespaciado"/>
+      </w:pPr>
+    </w:p>
+    <w:p>
+      <w:pPr>
+        <w:pStyle w:val="Sinespaciado"/>
+      </w:pPr>
+    </w:p>
+    <w:p>
+      <w:pPr>
+        <w:pStyle w:val="Sinespaciado"/>
+      </w:pPr>
+    </w:p>
+    <w:p>
+      <w:pPr>
+        <w:pStyle w:val="Sinespaciado"/>
+      </w:pPr>
+    </w:p>
+    <w:p>
+      <w:pPr>
+        <w:pStyle w:val="Sinespaciado"/>
+      </w:pPr>
+    </w:p>
+    <w:p>
+      <w:pPr>
+        <w:pStyle w:val="Sinespaciado"/>
+      </w:pPr>
+    </w:p>
+    <w:p>
+      <w:pPr>
+        <w:pStyle w:val="Sinespaciado"/>
         <w:rPr>
           <w:rFonts w:cstheme="minorHAnsi"/>
           <w:b/>
@@ -6682,7 +6642,7 @@
     </w:p>
     <w:p>
       <w:pPr>
-        <w:pStyle w:val="NoSpacing"/>
+        <w:pStyle w:val="Sinespaciado"/>
         <w:rPr>
           <w:b/>
         </w:rPr>
@@ -6690,7 +6650,7 @@
     </w:p>
     <w:p>
       <w:pPr>
-        <w:pStyle w:val="NoSpacing"/>
+        <w:pStyle w:val="Sinespaciado"/>
         <w:rPr>
           <w:rFonts w:ascii="Arial" w:hAnsi="Arial" w:cs="Arial"/>
           <w:color w:val="000000"/>
@@ -6722,7 +6682,7 @@
     </w:p>
     <w:p>
       <w:pPr>
-        <w:pStyle w:val="NoSpacing"/>
+        <w:pStyle w:val="Sinespaciado"/>
         <w:rPr>
           <w:b/>
         </w:rPr>
@@ -6730,7 +6690,7 @@
     </w:p>
     <w:tbl>
       <w:tblPr>
-        <w:tblStyle w:val="TableGrid"/>
+        <w:tblStyle w:val="Tablaconcuadrcula"/>
         <w:tblW w:w="0" w:type="auto"/>
         <w:tblBorders>
           <w:top w:val="single" w:sz="12" w:space="0" w:color="auto"/>
@@ -6867,7 +6827,7 @@
     </w:tbl>
     <w:p>
       <w:pPr>
-        <w:pStyle w:val="NoSpacing"/>
+        <w:pStyle w:val="Sinespaciado"/>
         <w:rPr>
           <w:b/>
         </w:rPr>
@@ -6875,7 +6835,7 @@
     </w:p>
     <w:tbl>
       <w:tblPr>
-        <w:tblStyle w:val="TableGrid"/>
+        <w:tblStyle w:val="Tablaconcuadrcula"/>
         <w:tblW w:w="0" w:type="auto"/>
         <w:tblBorders>
           <w:top w:val="single" w:sz="12" w:space="0" w:color="auto"/>
@@ -6967,17 +6927,17 @@
     </w:tbl>
     <w:p>
       <w:pPr>
-        <w:pStyle w:val="NoSpacing"/>
-      </w:pPr>
-    </w:p>
-    <w:p>
-      <w:pPr>
-        <w:pStyle w:val="NoSpacing"/>
+        <w:pStyle w:val="Sinespaciado"/>
+      </w:pPr>
+    </w:p>
+    <w:p>
+      <w:pPr>
+        <w:pStyle w:val="Sinespaciado"/>
       </w:pPr>
     </w:p>
     <w:tbl>
       <w:tblPr>
-        <w:tblStyle w:val="TableGrid"/>
+        <w:tblStyle w:val="Tablaconcuadrcula"/>
         <w:tblW w:w="0" w:type="auto"/>
         <w:tblLook w:val="04A0" w:firstRow="1" w:lastRow="0" w:firstColumn="1" w:lastColumn="0" w:noHBand="0" w:noVBand="1"/>
       </w:tblPr>
@@ -7007,7 +6967,7 @@
           </w:tcPr>
           <w:p>
             <w:pPr>
-              <w:pStyle w:val="NoSpacing"/>
+              <w:pStyle w:val="Sinespaciado"/>
               <w:jc w:val="center"/>
               <w:rPr>
                 <w:b/>
@@ -7033,7 +6993,7 @@
           </w:tcPr>
           <w:p>
             <w:pPr>
-              <w:pStyle w:val="NoSpacing"/>
+              <w:pStyle w:val="Sinespaciado"/>
               <w:jc w:val="center"/>
               <w:rPr>
                 <w:b/>
@@ -7060,7 +7020,7 @@
           </w:tcPr>
           <w:p>
             <w:pPr>
-              <w:pStyle w:val="NoSpacing"/>
+              <w:pStyle w:val="Sinespaciado"/>
               <w:jc w:val="center"/>
               <w:rPr>
                 <w:b/>
@@ -7088,7 +7048,7 @@
           </w:tcPr>
           <w:p>
             <w:pPr>
-              <w:pStyle w:val="NoSpacing"/>
+              <w:pStyle w:val="Sinespaciado"/>
               <w:jc w:val="center"/>
               <w:rPr>
                 <w:b/>
@@ -7115,7 +7075,7 @@
           </w:tcPr>
           <w:p>
             <w:pPr>
-              <w:pStyle w:val="NoSpacing"/>
+              <w:pStyle w:val="Sinespaciado"/>
               <w:jc w:val="center"/>
               <w:rPr>
                 <w:b/>
@@ -7144,7 +7104,7 @@
           </w:tcPr>
           <w:p>
             <w:pPr>
-              <w:pStyle w:val="NoSpacing"/>
+              <w:pStyle w:val="Sinespaciado"/>
               <w:jc w:val="center"/>
               <w:rPr>
                 <w:b/>
@@ -7173,7 +7133,7 @@
           </w:tcPr>
           <w:p>
             <w:pPr>
-              <w:pStyle w:val="NoSpacing"/>
+              <w:pStyle w:val="Sinespaciado"/>
               <w:jc w:val="center"/>
               <w:rPr>
                 <w:b/>
@@ -7202,7 +7162,7 @@
           </w:tcPr>
           <w:p>
             <w:pPr>
-              <w:pStyle w:val="NoSpacing"/>
+              <w:pStyle w:val="Sinespaciado"/>
               <w:jc w:val="center"/>
               <w:rPr>
                 <w:b/>
@@ -7230,7 +7190,7 @@
           </w:tcPr>
           <w:p>
             <w:pPr>
-              <w:pStyle w:val="NoSpacing"/>
+              <w:pStyle w:val="Sinespaciado"/>
               <w:jc w:val="center"/>
               <w:rPr>
                 <w:b/>
@@ -7256,7 +7216,7 @@
           </w:tcPr>
           <w:p>
             <w:pPr>
-              <w:pStyle w:val="NoSpacing"/>
+              <w:pStyle w:val="Sinespaciado"/>
               <w:jc w:val="center"/>
               <w:rPr>
                 <w:b/>
@@ -7289,7 +7249,7 @@
           </w:tcPr>
           <w:p>
             <w:pPr>
-              <w:pStyle w:val="NoSpacing"/>
+              <w:pStyle w:val="Sinespaciado"/>
               <w:jc w:val="center"/>
               <w:rPr>
                 <w:b/>
@@ -7512,7 +7472,7 @@
           </w:tcPr>
           <w:p>
             <w:pPr>
-              <w:pStyle w:val="NoSpacing"/>
+              <w:pStyle w:val="Sinespaciado"/>
               <w:jc w:val="center"/>
               <w:rPr>
                 <w:b/>
@@ -7715,27 +7675,27 @@
     </w:tbl>
     <w:p>
       <w:pPr>
-        <w:pStyle w:val="NoSpacing"/>
-      </w:pPr>
-    </w:p>
-    <w:p>
-      <w:pPr>
-        <w:pStyle w:val="NoSpacing"/>
-      </w:pPr>
-    </w:p>
-    <w:p>
-      <w:pPr>
-        <w:pStyle w:val="NoSpacing"/>
-      </w:pPr>
-    </w:p>
-    <w:p>
-      <w:pPr>
-        <w:pStyle w:val="NoSpacing"/>
-      </w:pPr>
-    </w:p>
-    <w:p>
-      <w:pPr>
-        <w:pStyle w:val="NoSpacing"/>
+        <w:pStyle w:val="Sinespaciado"/>
+      </w:pPr>
+    </w:p>
+    <w:p>
+      <w:pPr>
+        <w:pStyle w:val="Sinespaciado"/>
+      </w:pPr>
+    </w:p>
+    <w:p>
+      <w:pPr>
+        <w:pStyle w:val="Sinespaciado"/>
+      </w:pPr>
+    </w:p>
+    <w:p>
+      <w:pPr>
+        <w:pStyle w:val="Sinespaciado"/>
+      </w:pPr>
+    </w:p>
+    <w:p>
+      <w:pPr>
+        <w:pStyle w:val="Sinespaciado"/>
         <w:rPr>
           <w:rFonts w:cstheme="minorHAnsi"/>
           <w:b/>
@@ -7782,7 +7742,7 @@
     </w:p>
     <w:p>
       <w:pPr>
-        <w:pStyle w:val="NoSpacing"/>
+        <w:pStyle w:val="Sinespaciado"/>
         <w:rPr>
           <w:b/>
         </w:rPr>
@@ -7790,7 +7750,7 @@
     </w:p>
     <w:p>
       <w:pPr>
-        <w:pStyle w:val="NoSpacing"/>
+        <w:pStyle w:val="Sinespaciado"/>
         <w:rPr>
           <w:rFonts w:ascii="Arial" w:hAnsi="Arial" w:cs="Arial"/>
           <w:color w:val="000000"/>
@@ -7832,7 +7792,7 @@
     </w:p>
     <w:p>
       <w:pPr>
-        <w:pStyle w:val="NoSpacing"/>
+        <w:pStyle w:val="Sinespaciado"/>
         <w:rPr>
           <w:b/>
         </w:rPr>
@@ -7840,7 +7800,7 @@
     </w:p>
     <w:tbl>
       <w:tblPr>
-        <w:tblStyle w:val="TableGrid"/>
+        <w:tblStyle w:val="Tablaconcuadrcula"/>
         <w:tblW w:w="0" w:type="auto"/>
         <w:tblBorders>
           <w:top w:val="single" w:sz="12" w:space="0" w:color="auto"/>
@@ -7977,7 +7937,7 @@
     </w:tbl>
     <w:p>
       <w:pPr>
-        <w:pStyle w:val="NoSpacing"/>
+        <w:pStyle w:val="Sinespaciado"/>
         <w:rPr>
           <w:b/>
         </w:rPr>
@@ -7985,7 +7945,7 @@
     </w:p>
     <w:tbl>
       <w:tblPr>
-        <w:tblStyle w:val="TableGrid"/>
+        <w:tblStyle w:val="Tablaconcuadrcula"/>
         <w:tblW w:w="7054" w:type="dxa"/>
         <w:tblBorders>
           <w:top w:val="single" w:sz="12" w:space="0" w:color="auto"/>
@@ -8077,17 +8037,17 @@
     </w:tbl>
     <w:p>
       <w:pPr>
-        <w:pStyle w:val="NoSpacing"/>
-      </w:pPr>
-    </w:p>
-    <w:p>
-      <w:pPr>
-        <w:pStyle w:val="NoSpacing"/>
+        <w:pStyle w:val="Sinespaciado"/>
+      </w:pPr>
+    </w:p>
+    <w:p>
+      <w:pPr>
+        <w:pStyle w:val="Sinespaciado"/>
       </w:pPr>
     </w:p>
     <w:tbl>
       <w:tblPr>
-        <w:tblStyle w:val="TableGrid"/>
+        <w:tblStyle w:val="Tablaconcuadrcula"/>
         <w:tblW w:w="0" w:type="auto"/>
         <w:tblLook w:val="04A0" w:firstRow="1" w:lastRow="0" w:firstColumn="1" w:lastColumn="0" w:noHBand="0" w:noVBand="1"/>
       </w:tblPr>
@@ -8117,7 +8077,7 @@
           </w:tcPr>
           <w:p>
             <w:pPr>
-              <w:pStyle w:val="NoSpacing"/>
+              <w:pStyle w:val="Sinespaciado"/>
               <w:jc w:val="center"/>
               <w:rPr>
                 <w:b/>
@@ -8143,7 +8103,7 @@
           </w:tcPr>
           <w:p>
             <w:pPr>
-              <w:pStyle w:val="NoSpacing"/>
+              <w:pStyle w:val="Sinespaciado"/>
               <w:jc w:val="center"/>
               <w:rPr>
                 <w:b/>
@@ -8170,7 +8130,7 @@
           </w:tcPr>
           <w:p>
             <w:pPr>
-              <w:pStyle w:val="NoSpacing"/>
+              <w:pStyle w:val="Sinespaciado"/>
               <w:jc w:val="center"/>
               <w:rPr>
                 <w:b/>
@@ -8199,7 +8159,7 @@
           </w:tcPr>
           <w:p>
             <w:pPr>
-              <w:pStyle w:val="NoSpacing"/>
+              <w:pStyle w:val="Sinespaciado"/>
               <w:jc w:val="center"/>
               <w:rPr>
                 <w:b/>
@@ -8228,7 +8188,7 @@
           </w:tcPr>
           <w:p>
             <w:pPr>
-              <w:pStyle w:val="NoSpacing"/>
+              <w:pStyle w:val="Sinespaciado"/>
               <w:jc w:val="center"/>
               <w:rPr>
                 <w:b/>
@@ -8257,7 +8217,7 @@
           </w:tcPr>
           <w:p>
             <w:pPr>
-              <w:pStyle w:val="NoSpacing"/>
+              <w:pStyle w:val="Sinespaciado"/>
               <w:jc w:val="center"/>
               <w:rPr>
                 <w:b/>
@@ -8286,7 +8246,7 @@
           </w:tcPr>
           <w:p>
             <w:pPr>
-              <w:pStyle w:val="NoSpacing"/>
+              <w:pStyle w:val="Sinespaciado"/>
               <w:jc w:val="center"/>
               <w:rPr>
                 <w:b/>
@@ -8313,7 +8273,7 @@
           </w:tcPr>
           <w:p>
             <w:pPr>
-              <w:pStyle w:val="NoSpacing"/>
+              <w:pStyle w:val="Sinespaciado"/>
               <w:jc w:val="center"/>
               <w:rPr>
                 <w:b/>
@@ -8341,7 +8301,7 @@
           </w:tcPr>
           <w:p>
             <w:pPr>
-              <w:pStyle w:val="NoSpacing"/>
+              <w:pStyle w:val="Sinespaciado"/>
               <w:jc w:val="center"/>
               <w:rPr>
                 <w:b/>
@@ -8367,7 +8327,7 @@
           </w:tcPr>
           <w:p>
             <w:pPr>
-              <w:pStyle w:val="NoSpacing"/>
+              <w:pStyle w:val="Sinespaciado"/>
               <w:jc w:val="center"/>
               <w:rPr>
                 <w:b/>
@@ -8400,7 +8360,7 @@
           </w:tcPr>
           <w:p>
             <w:pPr>
-              <w:pStyle w:val="NoSpacing"/>
+              <w:pStyle w:val="Sinespaciado"/>
               <w:jc w:val="center"/>
               <w:rPr>
                 <w:b/>
@@ -8613,7 +8573,7 @@
           </w:tcPr>
           <w:p>
             <w:pPr>
-              <w:pStyle w:val="NoSpacing"/>
+              <w:pStyle w:val="Sinespaciado"/>
               <w:jc w:val="center"/>
               <w:rPr>
                 <w:b/>
@@ -8841,27 +8801,27 @@
     </w:tbl>
     <w:p>
       <w:pPr>
-        <w:pStyle w:val="NoSpacing"/>
-      </w:pPr>
-    </w:p>
-    <w:p>
-      <w:pPr>
-        <w:pStyle w:val="NoSpacing"/>
-      </w:pPr>
-    </w:p>
-    <w:p>
-      <w:pPr>
-        <w:pStyle w:val="NoSpacing"/>
-      </w:pPr>
-    </w:p>
-    <w:p>
-      <w:pPr>
-        <w:pStyle w:val="NoSpacing"/>
-      </w:pPr>
-    </w:p>
-    <w:p>
-      <w:pPr>
-        <w:pStyle w:val="NoSpacing"/>
+        <w:pStyle w:val="Sinespaciado"/>
+      </w:pPr>
+    </w:p>
+    <w:p>
+      <w:pPr>
+        <w:pStyle w:val="Sinespaciado"/>
+      </w:pPr>
+    </w:p>
+    <w:p>
+      <w:pPr>
+        <w:pStyle w:val="Sinespaciado"/>
+      </w:pPr>
+    </w:p>
+    <w:p>
+      <w:pPr>
+        <w:pStyle w:val="Sinespaciado"/>
+      </w:pPr>
+    </w:p>
+    <w:p>
+      <w:pPr>
+        <w:pStyle w:val="Sinespaciado"/>
         <w:rPr>
           <w:rFonts w:cstheme="minorHAnsi"/>
           <w:b/>
@@ -8941,7 +8901,7 @@
     </w:p>
     <w:p>
       <w:pPr>
-        <w:pStyle w:val="NoSpacing"/>
+        <w:pStyle w:val="Sinespaciado"/>
         <w:rPr>
           <w:b/>
         </w:rPr>
@@ -8949,7 +8909,7 @@
     </w:p>
     <w:p>
       <w:pPr>
-        <w:pStyle w:val="NoSpacing"/>
+        <w:pStyle w:val="Sinespaciado"/>
         <w:rPr>
           <w:rFonts w:ascii="Arial" w:hAnsi="Arial" w:cs="Arial"/>
           <w:color w:val="000000"/>
@@ -8981,7 +8941,7 @@
     </w:p>
     <w:p>
       <w:pPr>
-        <w:pStyle w:val="NoSpacing"/>
+        <w:pStyle w:val="Sinespaciado"/>
         <w:rPr>
           <w:b/>
         </w:rPr>
@@ -8989,7 +8949,7 @@
     </w:p>
     <w:tbl>
       <w:tblPr>
-        <w:tblStyle w:val="TableGrid"/>
+        <w:tblStyle w:val="Tablaconcuadrcula"/>
         <w:tblW w:w="0" w:type="auto"/>
         <w:tblBorders>
           <w:top w:val="single" w:sz="12" w:space="0" w:color="auto"/>
@@ -9126,7 +9086,7 @@
     </w:tbl>
     <w:p>
       <w:pPr>
-        <w:pStyle w:val="NoSpacing"/>
+        <w:pStyle w:val="Sinespaciado"/>
         <w:rPr>
           <w:b/>
         </w:rPr>
@@ -9134,7 +9094,7 @@
     </w:p>
     <w:tbl>
       <w:tblPr>
-        <w:tblStyle w:val="TableGrid"/>
+        <w:tblStyle w:val="Tablaconcuadrcula"/>
         <w:tblW w:w="3369" w:type="dxa"/>
         <w:tblBorders>
           <w:top w:val="single" w:sz="12" w:space="0" w:color="auto"/>
@@ -9226,17 +9186,17 @@
     </w:tbl>
     <w:p>
       <w:pPr>
-        <w:pStyle w:val="NoSpacing"/>
-      </w:pPr>
-    </w:p>
-    <w:p>
-      <w:pPr>
-        <w:pStyle w:val="NoSpacing"/>
+        <w:pStyle w:val="Sinespaciado"/>
+      </w:pPr>
+    </w:p>
+    <w:p>
+      <w:pPr>
+        <w:pStyle w:val="Sinespaciado"/>
       </w:pPr>
     </w:p>
     <w:tbl>
       <w:tblPr>
-        <w:tblStyle w:val="TableGrid"/>
+        <w:tblStyle w:val="Tablaconcuadrcula"/>
         <w:tblW w:w="0" w:type="auto"/>
         <w:tblLook w:val="04A0" w:firstRow="1" w:lastRow="0" w:firstColumn="1" w:lastColumn="0" w:noHBand="0" w:noVBand="1"/>
       </w:tblPr>
@@ -9266,7 +9226,7 @@
           </w:tcPr>
           <w:p>
             <w:pPr>
-              <w:pStyle w:val="NoSpacing"/>
+              <w:pStyle w:val="Sinespaciado"/>
               <w:jc w:val="center"/>
               <w:rPr>
                 <w:b/>
@@ -9292,7 +9252,7 @@
           </w:tcPr>
           <w:p>
             <w:pPr>
-              <w:pStyle w:val="NoSpacing"/>
+              <w:pStyle w:val="Sinespaciado"/>
               <w:jc w:val="center"/>
               <w:rPr>
                 <w:b/>
@@ -9319,7 +9279,7 @@
           </w:tcPr>
           <w:p>
             <w:pPr>
-              <w:pStyle w:val="NoSpacing"/>
+              <w:pStyle w:val="Sinespaciado"/>
               <w:jc w:val="center"/>
               <w:rPr>
                 <w:b/>
@@ -9348,7 +9308,7 @@
           </w:tcPr>
           <w:p>
             <w:pPr>
-              <w:pStyle w:val="NoSpacing"/>
+              <w:pStyle w:val="Sinespaciado"/>
               <w:jc w:val="center"/>
               <w:rPr>
                 <w:b/>
@@ -9377,7 +9337,7 @@
           </w:tcPr>
           <w:p>
             <w:pPr>
-              <w:pStyle w:val="NoSpacing"/>
+              <w:pStyle w:val="Sinespaciado"/>
               <w:jc w:val="center"/>
               <w:rPr>
                 <w:b/>
@@ -9406,7 +9366,7 @@
           </w:tcPr>
           <w:p>
             <w:pPr>
-              <w:pStyle w:val="NoSpacing"/>
+              <w:pStyle w:val="Sinespaciado"/>
               <w:jc w:val="center"/>
               <w:rPr>
                 <w:b/>
@@ -9435,7 +9395,7 @@
           </w:tcPr>
           <w:p>
             <w:pPr>
-              <w:pStyle w:val="NoSpacing"/>
+              <w:pStyle w:val="Sinespaciado"/>
               <w:jc w:val="center"/>
               <w:rPr>
                 <w:b/>
@@ -9462,7 +9422,7 @@
           </w:tcPr>
           <w:p>
             <w:pPr>
-              <w:pStyle w:val="NoSpacing"/>
+              <w:pStyle w:val="Sinespaciado"/>
               <w:jc w:val="center"/>
               <w:rPr>
                 <w:b/>
@@ -9490,7 +9450,7 @@
           </w:tcPr>
           <w:p>
             <w:pPr>
-              <w:pStyle w:val="NoSpacing"/>
+              <w:pStyle w:val="Sinespaciado"/>
               <w:jc w:val="center"/>
               <w:rPr>
                 <w:b/>
@@ -9516,7 +9476,7 @@
           </w:tcPr>
           <w:p>
             <w:pPr>
-              <w:pStyle w:val="NoSpacing"/>
+              <w:pStyle w:val="Sinespaciado"/>
               <w:jc w:val="center"/>
               <w:rPr>
                 <w:b/>
@@ -9549,7 +9509,7 @@
           </w:tcPr>
           <w:p>
             <w:pPr>
-              <w:pStyle w:val="NoSpacing"/>
+              <w:pStyle w:val="Sinespaciado"/>
               <w:jc w:val="center"/>
               <w:rPr>
                 <w:b/>
@@ -9762,7 +9722,7 @@
           </w:tcPr>
           <w:p>
             <w:pPr>
-              <w:pStyle w:val="NoSpacing"/>
+              <w:pStyle w:val="Sinespaciado"/>
               <w:jc w:val="center"/>
               <w:rPr>
                 <w:b/>
@@ -9955,32 +9915,32 @@
     </w:tbl>
     <w:p>
       <w:pPr>
-        <w:pStyle w:val="NoSpacing"/>
-      </w:pPr>
-    </w:p>
-    <w:p>
-      <w:pPr>
-        <w:pStyle w:val="NoSpacing"/>
-      </w:pPr>
-    </w:p>
-    <w:p>
-      <w:pPr>
-        <w:pStyle w:val="NoSpacing"/>
-      </w:pPr>
-    </w:p>
-    <w:p>
-      <w:pPr>
-        <w:pStyle w:val="NoSpacing"/>
-      </w:pPr>
-    </w:p>
-    <w:p>
-      <w:pPr>
-        <w:pStyle w:val="NoSpacing"/>
-      </w:pPr>
-    </w:p>
-    <w:p>
-      <w:pPr>
-        <w:pStyle w:val="NoSpacing"/>
+        <w:pStyle w:val="Sinespaciado"/>
+      </w:pPr>
+    </w:p>
+    <w:p>
+      <w:pPr>
+        <w:pStyle w:val="Sinespaciado"/>
+      </w:pPr>
+    </w:p>
+    <w:p>
+      <w:pPr>
+        <w:pStyle w:val="Sinespaciado"/>
+      </w:pPr>
+    </w:p>
+    <w:p>
+      <w:pPr>
+        <w:pStyle w:val="Sinespaciado"/>
+      </w:pPr>
+    </w:p>
+    <w:p>
+      <w:pPr>
+        <w:pStyle w:val="Sinespaciado"/>
+      </w:pPr>
+    </w:p>
+    <w:p>
+      <w:pPr>
+        <w:pStyle w:val="Sinespaciado"/>
         <w:rPr>
           <w:rFonts w:cstheme="minorHAnsi"/>
           <w:b/>
@@ -10029,7 +9989,7 @@
     </w:p>
     <w:p>
       <w:pPr>
-        <w:pStyle w:val="NoSpacing"/>
+        <w:pStyle w:val="Sinespaciado"/>
         <w:rPr>
           <w:b/>
         </w:rPr>
@@ -10037,7 +9997,7 @@
     </w:p>
     <w:p>
       <w:pPr>
-        <w:pStyle w:val="NoSpacing"/>
+        <w:pStyle w:val="Sinespaciado"/>
         <w:rPr>
           <w:rFonts w:ascii="Arial" w:hAnsi="Arial" w:cs="Arial"/>
           <w:color w:val="000000"/>
@@ -10089,7 +10049,7 @@
     </w:p>
     <w:p>
       <w:pPr>
-        <w:pStyle w:val="NoSpacing"/>
+        <w:pStyle w:val="Sinespaciado"/>
         <w:rPr>
           <w:b/>
         </w:rPr>
@@ -10097,7 +10057,7 @@
     </w:p>
     <w:tbl>
       <w:tblPr>
-        <w:tblStyle w:val="TableGrid"/>
+        <w:tblStyle w:val="Tablaconcuadrcula"/>
         <w:tblW w:w="0" w:type="auto"/>
         <w:tblBorders>
           <w:top w:val="single" w:sz="12" w:space="0" w:color="auto"/>
@@ -10234,7 +10194,7 @@
     </w:tbl>
     <w:p>
       <w:pPr>
-        <w:pStyle w:val="NoSpacing"/>
+        <w:pStyle w:val="Sinespaciado"/>
         <w:rPr>
           <w:b/>
         </w:rPr>
@@ -10242,7 +10202,7 @@
     </w:p>
     <w:tbl>
       <w:tblPr>
-        <w:tblStyle w:val="TableGrid"/>
+        <w:tblStyle w:val="Tablaconcuadrcula"/>
         <w:tblW w:w="1526" w:type="dxa"/>
         <w:tblBorders>
           <w:top w:val="single" w:sz="12" w:space="0" w:color="auto"/>
@@ -10318,17 +10278,17 @@
     </w:tbl>
     <w:p>
       <w:pPr>
-        <w:pStyle w:val="NoSpacing"/>
-      </w:pPr>
-    </w:p>
-    <w:p>
-      <w:pPr>
-        <w:pStyle w:val="NoSpacing"/>
+        <w:pStyle w:val="Sinespaciado"/>
+      </w:pPr>
+    </w:p>
+    <w:p>
+      <w:pPr>
+        <w:pStyle w:val="Sinespaciado"/>
       </w:pPr>
     </w:p>
     <w:tbl>
       <w:tblPr>
-        <w:tblStyle w:val="TableGrid"/>
+        <w:tblStyle w:val="Tablaconcuadrcula"/>
         <w:tblW w:w="0" w:type="auto"/>
         <w:tblLook w:val="04A0" w:firstRow="1" w:lastRow="0" w:firstColumn="1" w:lastColumn="0" w:noHBand="0" w:noVBand="1"/>
       </w:tblPr>
@@ -10358,7 +10318,7 @@
           </w:tcPr>
           <w:p>
             <w:pPr>
-              <w:pStyle w:val="NoSpacing"/>
+              <w:pStyle w:val="Sinespaciado"/>
               <w:jc w:val="center"/>
               <w:rPr>
                 <w:b/>
@@ -10384,7 +10344,7 @@
           </w:tcPr>
           <w:p>
             <w:pPr>
-              <w:pStyle w:val="NoSpacing"/>
+              <w:pStyle w:val="Sinespaciado"/>
               <w:jc w:val="center"/>
               <w:rPr>
                 <w:b/>
@@ -10411,7 +10371,7 @@
           </w:tcPr>
           <w:p>
             <w:pPr>
-              <w:pStyle w:val="NoSpacing"/>
+              <w:pStyle w:val="Sinespaciado"/>
               <w:jc w:val="center"/>
               <w:rPr>
                 <w:b/>
@@ -10438,7 +10398,7 @@
           </w:tcPr>
           <w:p>
             <w:pPr>
-              <w:pStyle w:val="NoSpacing"/>
+              <w:pStyle w:val="Sinespaciado"/>
               <w:jc w:val="center"/>
               <w:rPr>
                 <w:b/>
@@ -10465,7 +10425,7 @@
           </w:tcPr>
           <w:p>
             <w:pPr>
-              <w:pStyle w:val="NoSpacing"/>
+              <w:pStyle w:val="Sinespaciado"/>
               <w:jc w:val="center"/>
               <w:rPr>
                 <w:b/>
@@ -10492,7 +10452,7 @@
           </w:tcPr>
           <w:p>
             <w:pPr>
-              <w:pStyle w:val="NoSpacing"/>
+              <w:pStyle w:val="Sinespaciado"/>
               <w:jc w:val="center"/>
               <w:rPr>
                 <w:b/>
@@ -10519,7 +10479,7 @@
           </w:tcPr>
           <w:p>
             <w:pPr>
-              <w:pStyle w:val="NoSpacing"/>
+              <w:pStyle w:val="Sinespaciado"/>
               <w:jc w:val="center"/>
               <w:rPr>
                 <w:b/>
@@ -10548,7 +10508,7 @@
           </w:tcPr>
           <w:p>
             <w:pPr>
-              <w:pStyle w:val="NoSpacing"/>
+              <w:pStyle w:val="Sinespaciado"/>
               <w:jc w:val="center"/>
               <w:rPr>
                 <w:b/>
@@ -10574,7 +10534,7 @@
           </w:tcPr>
           <w:p>
             <w:pPr>
-              <w:pStyle w:val="NoSpacing"/>
+              <w:pStyle w:val="Sinespaciado"/>
               <w:jc w:val="center"/>
               <w:rPr>
                 <w:b/>
@@ -10600,7 +10560,7 @@
           </w:tcPr>
           <w:p>
             <w:pPr>
-              <w:pStyle w:val="NoSpacing"/>
+              <w:pStyle w:val="Sinespaciado"/>
               <w:jc w:val="center"/>
               <w:rPr>
                 <w:b/>
@@ -10633,7 +10593,7 @@
           </w:tcPr>
           <w:p>
             <w:pPr>
-              <w:pStyle w:val="NoSpacing"/>
+              <w:pStyle w:val="Sinespaciado"/>
               <w:jc w:val="center"/>
               <w:rPr>
                 <w:b/>
@@ -10814,7 +10774,7 @@
           </w:tcPr>
           <w:p>
             <w:pPr>
-              <w:pStyle w:val="NoSpacing"/>
+              <w:pStyle w:val="Sinespaciado"/>
               <w:jc w:val="center"/>
               <w:rPr>
                 <w:b/>
@@ -10943,57 +10903,57 @@
     </w:tbl>
     <w:p>
       <w:pPr>
-        <w:pStyle w:val="NoSpacing"/>
-      </w:pPr>
-    </w:p>
-    <w:p>
-      <w:pPr>
-        <w:pStyle w:val="NoSpacing"/>
-      </w:pPr>
-    </w:p>
-    <w:p>
-      <w:pPr>
-        <w:pStyle w:val="NoSpacing"/>
-      </w:pPr>
-    </w:p>
-    <w:p>
-      <w:pPr>
-        <w:pStyle w:val="NoSpacing"/>
-      </w:pPr>
-    </w:p>
-    <w:p>
-      <w:pPr>
-        <w:pStyle w:val="NoSpacing"/>
-      </w:pPr>
-    </w:p>
-    <w:p>
-      <w:pPr>
-        <w:pStyle w:val="NoSpacing"/>
-      </w:pPr>
-    </w:p>
-    <w:p>
-      <w:pPr>
-        <w:pStyle w:val="NoSpacing"/>
-      </w:pPr>
-    </w:p>
-    <w:p>
-      <w:pPr>
-        <w:pStyle w:val="NoSpacing"/>
-      </w:pPr>
-    </w:p>
-    <w:p>
-      <w:pPr>
-        <w:pStyle w:val="NoSpacing"/>
-      </w:pPr>
-    </w:p>
-    <w:p>
-      <w:pPr>
-        <w:pStyle w:val="NoSpacing"/>
-      </w:pPr>
-    </w:p>
-    <w:p>
-      <w:pPr>
-        <w:pStyle w:val="NoSpacing"/>
+        <w:pStyle w:val="Sinespaciado"/>
+      </w:pPr>
+    </w:p>
+    <w:p>
+      <w:pPr>
+        <w:pStyle w:val="Sinespaciado"/>
+      </w:pPr>
+    </w:p>
+    <w:p>
+      <w:pPr>
+        <w:pStyle w:val="Sinespaciado"/>
+      </w:pPr>
+    </w:p>
+    <w:p>
+      <w:pPr>
+        <w:pStyle w:val="Sinespaciado"/>
+      </w:pPr>
+    </w:p>
+    <w:p>
+      <w:pPr>
+        <w:pStyle w:val="Sinespaciado"/>
+      </w:pPr>
+    </w:p>
+    <w:p>
+      <w:pPr>
+        <w:pStyle w:val="Sinespaciado"/>
+      </w:pPr>
+    </w:p>
+    <w:p>
+      <w:pPr>
+        <w:pStyle w:val="Sinespaciado"/>
+      </w:pPr>
+    </w:p>
+    <w:p>
+      <w:pPr>
+        <w:pStyle w:val="Sinespaciado"/>
+      </w:pPr>
+    </w:p>
+    <w:p>
+      <w:pPr>
+        <w:pStyle w:val="Sinespaciado"/>
+      </w:pPr>
+    </w:p>
+    <w:p>
+      <w:pPr>
+        <w:pStyle w:val="Sinespaciado"/>
+      </w:pPr>
+    </w:p>
+    <w:p>
+      <w:pPr>
+        <w:pStyle w:val="Sinespaciado"/>
         <w:rPr>
           <w:rFonts w:cstheme="minorHAnsi"/>
           <w:b/>
@@ -11042,7 +11002,7 @@
     </w:p>
     <w:p>
       <w:pPr>
-        <w:pStyle w:val="NoSpacing"/>
+        <w:pStyle w:val="Sinespaciado"/>
         <w:rPr>
           <w:b/>
         </w:rPr>
@@ -11050,7 +11010,7 @@
     </w:p>
     <w:p>
       <w:pPr>
-        <w:pStyle w:val="NoSpacing"/>
+        <w:pStyle w:val="Sinespaciado"/>
         <w:rPr>
           <w:rFonts w:ascii="Arial" w:hAnsi="Arial" w:cs="Arial"/>
           <w:color w:val="000000"/>
@@ -11072,7 +11032,7 @@
     </w:p>
     <w:p>
       <w:pPr>
-        <w:pStyle w:val="NoSpacing"/>
+        <w:pStyle w:val="Sinespaciado"/>
         <w:rPr>
           <w:b/>
         </w:rPr>
@@ -11080,7 +11040,7 @@
     </w:p>
     <w:tbl>
       <w:tblPr>
-        <w:tblStyle w:val="TableGrid"/>
+        <w:tblStyle w:val="Tablaconcuadrcula"/>
         <w:tblW w:w="0" w:type="auto"/>
         <w:tblBorders>
           <w:top w:val="single" w:sz="12" w:space="0" w:color="auto"/>
@@ -11173,7 +11133,7 @@
     </w:tbl>
     <w:p>
       <w:pPr>
-        <w:pStyle w:val="NoSpacing"/>
+        <w:pStyle w:val="Sinespaciado"/>
         <w:rPr>
           <w:b/>
         </w:rPr>
@@ -11181,7 +11141,7 @@
     </w:p>
     <w:tbl>
       <w:tblPr>
-        <w:tblStyle w:val="TableGrid"/>
+        <w:tblStyle w:val="Tablaconcuadrcula"/>
         <w:tblW w:w="3936" w:type="dxa"/>
         <w:tblBorders>
           <w:top w:val="single" w:sz="12" w:space="0" w:color="auto"/>
@@ -11251,17 +11211,17 @@
     </w:tbl>
     <w:p>
       <w:pPr>
-        <w:pStyle w:val="NoSpacing"/>
-      </w:pPr>
-    </w:p>
-    <w:p>
-      <w:pPr>
-        <w:pStyle w:val="NoSpacing"/>
+        <w:pStyle w:val="Sinespaciado"/>
+      </w:pPr>
+    </w:p>
+    <w:p>
+      <w:pPr>
+        <w:pStyle w:val="Sinespaciado"/>
       </w:pPr>
     </w:p>
     <w:tbl>
       <w:tblPr>
-        <w:tblStyle w:val="TableGrid"/>
+        <w:tblStyle w:val="Tablaconcuadrcula"/>
         <w:tblW w:w="0" w:type="auto"/>
         <w:tblLook w:val="04A0" w:firstRow="1" w:lastRow="0" w:firstColumn="1" w:lastColumn="0" w:noHBand="0" w:noVBand="1"/>
       </w:tblPr>
@@ -11291,7 +11251,7 @@
           </w:tcPr>
           <w:p>
             <w:pPr>
-              <w:pStyle w:val="NoSpacing"/>
+              <w:pStyle w:val="Sinespaciado"/>
               <w:jc w:val="center"/>
               <w:rPr>
                 <w:b/>
@@ -11317,7 +11277,7 @@
           </w:tcPr>
           <w:p>
             <w:pPr>
-              <w:pStyle w:val="NoSpacing"/>
+              <w:pStyle w:val="Sinespaciado"/>
               <w:jc w:val="center"/>
               <w:rPr>
                 <w:b/>
@@ -11344,7 +11304,7 @@
           </w:tcPr>
           <w:p>
             <w:pPr>
-              <w:pStyle w:val="NoSpacing"/>
+              <w:pStyle w:val="Sinespaciado"/>
               <w:jc w:val="center"/>
               <w:rPr>
                 <w:b/>
@@ -11371,7 +11331,7 @@
           </w:tcPr>
           <w:p>
             <w:pPr>
-              <w:pStyle w:val="NoSpacing"/>
+              <w:pStyle w:val="Sinespaciado"/>
               <w:jc w:val="center"/>
               <w:rPr>
                 <w:b/>
@@ -11398,7 +11358,7 @@
           </w:tcPr>
           <w:p>
             <w:pPr>
-              <w:pStyle w:val="NoSpacing"/>
+              <w:pStyle w:val="Sinespaciado"/>
               <w:jc w:val="center"/>
               <w:rPr>
                 <w:b/>
@@ -11427,7 +11387,7 @@
           </w:tcPr>
           <w:p>
             <w:pPr>
-              <w:pStyle w:val="NoSpacing"/>
+              <w:pStyle w:val="Sinespaciado"/>
               <w:jc w:val="center"/>
               <w:rPr>
                 <w:b/>
@@ -11456,7 +11416,7 @@
           </w:tcPr>
           <w:p>
             <w:pPr>
-              <w:pStyle w:val="NoSpacing"/>
+              <w:pStyle w:val="Sinespaciado"/>
               <w:jc w:val="center"/>
               <w:rPr>
                 <w:b/>
@@ -11483,7 +11443,7 @@
           </w:tcPr>
           <w:p>
             <w:pPr>
-              <w:pStyle w:val="NoSpacing"/>
+              <w:pStyle w:val="Sinespaciado"/>
               <w:jc w:val="center"/>
               <w:rPr>
                 <w:b/>
@@ -11511,7 +11471,7 @@
           </w:tcPr>
           <w:p>
             <w:pPr>
-              <w:pStyle w:val="NoSpacing"/>
+              <w:pStyle w:val="Sinespaciado"/>
               <w:jc w:val="center"/>
               <w:rPr>
                 <w:b/>
@@ -11537,7 +11497,7 @@
           </w:tcPr>
           <w:p>
             <w:pPr>
-              <w:pStyle w:val="NoSpacing"/>
+              <w:pStyle w:val="Sinespaciado"/>
               <w:jc w:val="center"/>
               <w:rPr>
                 <w:b/>
@@ -11570,7 +11530,7 @@
           </w:tcPr>
           <w:p>
             <w:pPr>
-              <w:pStyle w:val="NoSpacing"/>
+              <w:pStyle w:val="Sinespaciado"/>
               <w:jc w:val="center"/>
               <w:rPr>
                 <w:b/>
@@ -11767,7 +11727,7 @@
           </w:tcPr>
           <w:p>
             <w:pPr>
-              <w:pStyle w:val="NoSpacing"/>
+              <w:pStyle w:val="Sinespaciado"/>
               <w:jc w:val="center"/>
               <w:rPr>
                 <w:b/>
@@ -11944,17 +11904,17 @@
     </w:tbl>
     <w:p>
       <w:pPr>
-        <w:pStyle w:val="NoSpacing"/>
-      </w:pPr>
-    </w:p>
-    <w:p>
-      <w:pPr>
-        <w:pStyle w:val="NoSpacing"/>
-      </w:pPr>
-    </w:p>
-    <w:p>
-      <w:pPr>
-        <w:pStyle w:val="NoSpacing"/>
+        <w:pStyle w:val="Sinespaciado"/>
+      </w:pPr>
+    </w:p>
+    <w:p>
+      <w:pPr>
+        <w:pStyle w:val="Sinespaciado"/>
+      </w:pPr>
+    </w:p>
+    <w:p>
+      <w:pPr>
+        <w:pStyle w:val="Sinespaciado"/>
         <w:rPr>
           <w:b/>
           <w:sz w:val="24"/>
@@ -11963,7 +11923,7 @@
     </w:p>
     <w:p>
       <w:pPr>
-        <w:pStyle w:val="NoSpacing"/>
+        <w:pStyle w:val="Sinespaciado"/>
         <w:rPr>
           <w:b/>
           <w:sz w:val="24"/>
@@ -11972,7 +11932,7 @@
     </w:p>
     <w:p>
       <w:pPr>
-        <w:pStyle w:val="NoSpacing"/>
+        <w:pStyle w:val="Sinespaciado"/>
         <w:rPr>
           <w:b/>
           <w:sz w:val="24"/>
@@ -12013,7 +11973,7 @@
     </w:p>
     <w:p>
       <w:pPr>
-        <w:pStyle w:val="NoSpacing"/>
+        <w:pStyle w:val="Sinespaciado"/>
         <w:rPr>
           <w:b/>
           <w:sz w:val="24"/>
@@ -12022,7 +11982,7 @@
     </w:p>
     <w:tbl>
       <w:tblPr>
-        <w:tblStyle w:val="TableGrid"/>
+        <w:tblStyle w:val="Tablaconcuadrcula"/>
         <w:tblW w:w="0" w:type="auto"/>
         <w:tblBorders>
           <w:top w:val="single" w:sz="12" w:space="0" w:color="auto"/>
@@ -12115,7 +12075,7 @@
     </w:tbl>
     <w:p>
       <w:pPr>
-        <w:pStyle w:val="NoSpacing"/>
+        <w:pStyle w:val="Sinespaciado"/>
         <w:rPr>
           <w:b/>
           <w:sz w:val="24"/>
@@ -12124,7 +12084,7 @@
     </w:p>
     <w:tbl>
       <w:tblPr>
-        <w:tblStyle w:val="TableGrid"/>
+        <w:tblStyle w:val="Tablaconcuadrcula"/>
         <w:tblW w:w="3936" w:type="dxa"/>
         <w:tblBorders>
           <w:top w:val="single" w:sz="12" w:space="0" w:color="auto"/>
@@ -12194,17 +12154,17 @@
     </w:tbl>
     <w:p>
       <w:pPr>
-        <w:pStyle w:val="NoSpacing"/>
-      </w:pPr>
-    </w:p>
-    <w:p>
-      <w:pPr>
-        <w:pStyle w:val="NoSpacing"/>
+        <w:pStyle w:val="Sinespaciado"/>
+      </w:pPr>
+    </w:p>
+    <w:p>
+      <w:pPr>
+        <w:pStyle w:val="Sinespaciado"/>
       </w:pPr>
     </w:p>
     <w:tbl>
       <w:tblPr>
-        <w:tblStyle w:val="TableGrid"/>
+        <w:tblStyle w:val="Tablaconcuadrcula"/>
         <w:tblW w:w="0" w:type="auto"/>
         <w:tblLook w:val="04A0" w:firstRow="1" w:lastRow="0" w:firstColumn="1" w:lastColumn="0" w:noHBand="0" w:noVBand="1"/>
       </w:tblPr>
@@ -12234,7 +12194,7 @@
           </w:tcPr>
           <w:p>
             <w:pPr>
-              <w:pStyle w:val="NoSpacing"/>
+              <w:pStyle w:val="Sinespaciado"/>
               <w:jc w:val="center"/>
               <w:rPr>
                 <w:b/>
@@ -12260,7 +12220,7 @@
           </w:tcPr>
           <w:p>
             <w:pPr>
-              <w:pStyle w:val="NoSpacing"/>
+              <w:pStyle w:val="Sinespaciado"/>
               <w:jc w:val="center"/>
               <w:rPr>
                 <w:b/>
@@ -12287,7 +12247,7 @@
           </w:tcPr>
           <w:p>
             <w:pPr>
-              <w:pStyle w:val="NoSpacing"/>
+              <w:pStyle w:val="Sinespaciado"/>
               <w:jc w:val="center"/>
               <w:rPr>
                 <w:b/>
@@ -12316,7 +12276,7 @@
           </w:tcPr>
           <w:p>
             <w:pPr>
-              <w:pStyle w:val="NoSpacing"/>
+              <w:pStyle w:val="Sinespaciado"/>
               <w:jc w:val="center"/>
               <w:rPr>
                 <w:b/>
@@ -12345,7 +12305,7 @@
           </w:tcPr>
           <w:p>
             <w:pPr>
-              <w:pStyle w:val="NoSpacing"/>
+              <w:pStyle w:val="Sinespaciado"/>
               <w:jc w:val="center"/>
               <w:rPr>
                 <w:b/>
@@ -12374,7 +12334,7 @@
           </w:tcPr>
           <w:p>
             <w:pPr>
-              <w:pStyle w:val="NoSpacing"/>
+              <w:pStyle w:val="Sinespaciado"/>
               <w:jc w:val="center"/>
               <w:rPr>
                 <w:b/>
@@ -12403,7 +12363,7 @@
           </w:tcPr>
           <w:p>
             <w:pPr>
-              <w:pStyle w:val="NoSpacing"/>
+              <w:pStyle w:val="Sinespaciado"/>
               <w:jc w:val="center"/>
               <w:rPr>
                 <w:b/>
@@ -12430,7 +12390,7 @@
           </w:tcPr>
           <w:p>
             <w:pPr>
-              <w:pStyle w:val="NoSpacing"/>
+              <w:pStyle w:val="Sinespaciado"/>
               <w:jc w:val="center"/>
               <w:rPr>
                 <w:b/>
@@ -12458,7 +12418,7 @@
           </w:tcPr>
           <w:p>
             <w:pPr>
-              <w:pStyle w:val="NoSpacing"/>
+              <w:pStyle w:val="Sinespaciado"/>
               <w:jc w:val="center"/>
               <w:rPr>
                 <w:b/>
@@ -12485,7 +12445,7 @@
           </w:tcPr>
           <w:p>
             <w:pPr>
-              <w:pStyle w:val="NoSpacing"/>
+              <w:pStyle w:val="Sinespaciado"/>
               <w:jc w:val="center"/>
               <w:rPr>
                 <w:b/>
@@ -12518,7 +12478,7 @@
           </w:tcPr>
           <w:p>
             <w:pPr>
-              <w:pStyle w:val="NoSpacing"/>
+              <w:pStyle w:val="Sinespaciado"/>
               <w:jc w:val="center"/>
               <w:rPr>
                 <w:b/>
@@ -12753,7 +12713,7 @@
           </w:tcPr>
           <w:p>
             <w:pPr>
-              <w:pStyle w:val="NoSpacing"/>
+              <w:pStyle w:val="Sinespaciado"/>
               <w:jc w:val="center"/>
               <w:rPr>
                 <w:b/>
@@ -12971,17 +12931,17 @@
     </w:tbl>
     <w:p>
       <w:pPr>
-        <w:pStyle w:val="NoSpacing"/>
-      </w:pPr>
-    </w:p>
-    <w:p>
-      <w:pPr>
-        <w:pStyle w:val="NoSpacing"/>
-      </w:pPr>
-    </w:p>
-    <w:p>
-      <w:pPr>
-        <w:pStyle w:val="NoSpacing"/>
+        <w:pStyle w:val="Sinespaciado"/>
+      </w:pPr>
+    </w:p>
+    <w:p>
+      <w:pPr>
+        <w:pStyle w:val="Sinespaciado"/>
+      </w:pPr>
+    </w:p>
+    <w:p>
+      <w:pPr>
+        <w:pStyle w:val="Sinespaciado"/>
         <w:rPr>
           <w:b/>
           <w:sz w:val="24"/>
@@ -12990,7 +12950,7 @@
     </w:p>
     <w:p>
       <w:pPr>
-        <w:pStyle w:val="NoSpacing"/>
+        <w:pStyle w:val="Sinespaciado"/>
         <w:rPr>
           <w:b/>
           <w:sz w:val="24"/>
@@ -12999,7 +12959,7 @@
     </w:p>
     <w:p>
       <w:pPr>
-        <w:pStyle w:val="NoSpacing"/>
+        <w:pStyle w:val="Sinespaciado"/>
         <w:rPr>
           <w:b/>
           <w:sz w:val="24"/>
@@ -13008,7 +12968,7 @@
     </w:p>
     <w:p>
       <w:pPr>
-        <w:pStyle w:val="NoSpacing"/>
+        <w:pStyle w:val="Sinespaciado"/>
         <w:rPr>
           <w:b/>
           <w:sz w:val="24"/>
@@ -13017,7 +12977,7 @@
     </w:p>
     <w:p>
       <w:pPr>
-        <w:pStyle w:val="NoSpacing"/>
+        <w:pStyle w:val="Sinespaciado"/>
         <w:rPr>
           <w:b/>
           <w:sz w:val="24"/>
@@ -13026,7 +12986,7 @@
     </w:p>
     <w:p>
       <w:pPr>
-        <w:pStyle w:val="NoSpacing"/>
+        <w:pStyle w:val="Sinespaciado"/>
         <w:rPr>
           <w:b/>
           <w:sz w:val="24"/>
@@ -13035,7 +12995,7 @@
     </w:p>
     <w:p>
       <w:pPr>
-        <w:pStyle w:val="NoSpacing"/>
+        <w:pStyle w:val="Sinespaciado"/>
         <w:rPr>
           <w:b/>
           <w:sz w:val="24"/>
@@ -13044,7 +13004,7 @@
     </w:p>
     <w:p>
       <w:pPr>
-        <w:pStyle w:val="NoSpacing"/>
+        <w:pStyle w:val="Sinespaciado"/>
         <w:rPr>
           <w:b/>
           <w:sz w:val="24"/>
@@ -13085,7 +13045,7 @@
     </w:p>
     <w:p>
       <w:pPr>
-        <w:pStyle w:val="NoSpacing"/>
+        <w:pStyle w:val="Sinespaciado"/>
         <w:rPr>
           <w:b/>
           <w:sz w:val="24"/>
@@ -13094,7 +13054,7 @@
     </w:p>
     <w:tbl>
       <w:tblPr>
-        <w:tblStyle w:val="TableGrid"/>
+        <w:tblStyle w:val="Tablaconcuadrcula"/>
         <w:tblW w:w="0" w:type="auto"/>
         <w:tblBorders>
           <w:top w:val="single" w:sz="12" w:space="0" w:color="auto"/>
@@ -13187,7 +13147,7 @@
     </w:tbl>
     <w:p>
       <w:pPr>
-        <w:pStyle w:val="NoSpacing"/>
+        <w:pStyle w:val="Sinespaciado"/>
         <w:rPr>
           <w:b/>
           <w:sz w:val="24"/>
@@ -13196,7 +13156,7 @@
     </w:p>
     <w:tbl>
       <w:tblPr>
-        <w:tblStyle w:val="TableGrid"/>
+        <w:tblStyle w:val="Tablaconcuadrcula"/>
         <w:tblW w:w="3936" w:type="dxa"/>
         <w:tblBorders>
           <w:top w:val="single" w:sz="12" w:space="0" w:color="auto"/>
@@ -13266,17 +13226,17 @@
     </w:tbl>
     <w:p>
       <w:pPr>
-        <w:pStyle w:val="NoSpacing"/>
-      </w:pPr>
-    </w:p>
-    <w:p>
-      <w:pPr>
-        <w:pStyle w:val="NoSpacing"/>
+        <w:pStyle w:val="Sinespaciado"/>
+      </w:pPr>
+    </w:p>
+    <w:p>
+      <w:pPr>
+        <w:pStyle w:val="Sinespaciado"/>
       </w:pPr>
     </w:p>
     <w:tbl>
       <w:tblPr>
-        <w:tblStyle w:val="TableGrid"/>
+        <w:tblStyle w:val="Tablaconcuadrcula"/>
         <w:tblW w:w="0" w:type="auto"/>
         <w:tblLook w:val="04A0" w:firstRow="1" w:lastRow="0" w:firstColumn="1" w:lastColumn="0" w:noHBand="0" w:noVBand="1"/>
       </w:tblPr>
@@ -13306,7 +13266,7 @@
           </w:tcPr>
           <w:p>
             <w:pPr>
-              <w:pStyle w:val="NoSpacing"/>
+              <w:pStyle w:val="Sinespaciado"/>
               <w:jc w:val="center"/>
               <w:rPr>
                 <w:b/>
@@ -13332,7 +13292,7 @@
           </w:tcPr>
           <w:p>
             <w:pPr>
-              <w:pStyle w:val="NoSpacing"/>
+              <w:pStyle w:val="Sinespaciado"/>
               <w:jc w:val="center"/>
               <w:rPr>
                 <w:b/>
@@ -13359,7 +13319,7 @@
           </w:tcPr>
           <w:p>
             <w:pPr>
-              <w:pStyle w:val="NoSpacing"/>
+              <w:pStyle w:val="Sinespaciado"/>
               <w:jc w:val="center"/>
               <w:rPr>
                 <w:b/>
@@ -13388,7 +13348,7 @@
           </w:tcPr>
           <w:p>
             <w:pPr>
-              <w:pStyle w:val="NoSpacing"/>
+              <w:pStyle w:val="Sinespaciado"/>
               <w:jc w:val="center"/>
               <w:rPr>
                 <w:b/>
@@ -13417,7 +13377,7 @@
           </w:tcPr>
           <w:p>
             <w:pPr>
-              <w:pStyle w:val="NoSpacing"/>
+              <w:pStyle w:val="Sinespaciado"/>
               <w:jc w:val="center"/>
               <w:rPr>
                 <w:b/>
@@ -13446,7 +13406,7 @@
           </w:tcPr>
           <w:p>
             <w:pPr>
-              <w:pStyle w:val="NoSpacing"/>
+              <w:pStyle w:val="Sinespaciado"/>
               <w:jc w:val="center"/>
               <w:rPr>
                 <w:b/>
@@ -13474,7 +13434,7 @@
           </w:tcPr>
           <w:p>
             <w:pPr>
-              <w:pStyle w:val="NoSpacing"/>
+              <w:pStyle w:val="Sinespaciado"/>
               <w:jc w:val="center"/>
               <w:rPr>
                 <w:b/>
@@ -13501,7 +13461,7 @@
           </w:tcPr>
           <w:p>
             <w:pPr>
-              <w:pStyle w:val="NoSpacing"/>
+              <w:pStyle w:val="Sinespaciado"/>
               <w:jc w:val="center"/>
               <w:rPr>
                 <w:b/>
@@ -13529,7 +13489,7 @@
           </w:tcPr>
           <w:p>
             <w:pPr>
-              <w:pStyle w:val="NoSpacing"/>
+              <w:pStyle w:val="Sinespaciado"/>
               <w:jc w:val="center"/>
               <w:rPr>
                 <w:b/>
@@ -13556,7 +13516,7 @@
           </w:tcPr>
           <w:p>
             <w:pPr>
-              <w:pStyle w:val="NoSpacing"/>
+              <w:pStyle w:val="Sinespaciado"/>
               <w:jc w:val="center"/>
               <w:rPr>
                 <w:b/>
@@ -13591,7 +13551,7 @@
           </w:tcPr>
           <w:p>
             <w:pPr>
-              <w:pStyle w:val="NoSpacing"/>
+              <w:pStyle w:val="Sinespaciado"/>
               <w:jc w:val="center"/>
               <w:rPr>
                 <w:b/>
@@ -13799,7 +13759,7 @@
           </w:tcPr>
           <w:p>
             <w:pPr>
-              <w:pStyle w:val="NoSpacing"/>
+              <w:pStyle w:val="Sinespaciado"/>
               <w:jc w:val="center"/>
               <w:rPr>
                 <w:b/>
@@ -13969,192 +13929,192 @@
     </w:tbl>
     <w:p>
       <w:pPr>
-        <w:pStyle w:val="NoSpacing"/>
-      </w:pPr>
-    </w:p>
-    <w:p>
-      <w:pPr>
-        <w:pStyle w:val="NoSpacing"/>
-      </w:pPr>
-    </w:p>
-    <w:p>
-      <w:pPr>
-        <w:pStyle w:val="NoSpacing"/>
-      </w:pPr>
-    </w:p>
-    <w:p>
-      <w:pPr>
-        <w:pStyle w:val="NoSpacing"/>
-      </w:pPr>
-    </w:p>
-    <w:p>
-      <w:pPr>
-        <w:pStyle w:val="NoSpacing"/>
-      </w:pPr>
-    </w:p>
-    <w:p>
-      <w:pPr>
-        <w:pStyle w:val="NoSpacing"/>
-      </w:pPr>
-    </w:p>
-    <w:p>
-      <w:pPr>
-        <w:pStyle w:val="NoSpacing"/>
-      </w:pPr>
-    </w:p>
-    <w:p>
-      <w:pPr>
-        <w:pStyle w:val="NoSpacing"/>
-      </w:pPr>
-    </w:p>
-    <w:p>
-      <w:pPr>
-        <w:pStyle w:val="NoSpacing"/>
-      </w:pPr>
-    </w:p>
-    <w:p>
-      <w:pPr>
-        <w:pStyle w:val="NoSpacing"/>
-      </w:pPr>
-    </w:p>
-    <w:p>
-      <w:pPr>
-        <w:pStyle w:val="NoSpacing"/>
-      </w:pPr>
-    </w:p>
-    <w:p>
-      <w:pPr>
-        <w:pStyle w:val="NoSpacing"/>
-      </w:pPr>
-    </w:p>
-    <w:p>
-      <w:pPr>
-        <w:pStyle w:val="NoSpacing"/>
-      </w:pPr>
-    </w:p>
-    <w:p>
-      <w:pPr>
-        <w:pStyle w:val="NoSpacing"/>
-      </w:pPr>
-    </w:p>
-    <w:p>
-      <w:pPr>
-        <w:pStyle w:val="NoSpacing"/>
-      </w:pPr>
-    </w:p>
-    <w:p>
-      <w:pPr>
-        <w:pStyle w:val="NoSpacing"/>
-      </w:pPr>
-    </w:p>
-    <w:p>
-      <w:pPr>
-        <w:pStyle w:val="NoSpacing"/>
-      </w:pPr>
-    </w:p>
-    <w:p>
-      <w:pPr>
-        <w:pStyle w:val="NoSpacing"/>
-      </w:pPr>
-    </w:p>
-    <w:p>
-      <w:pPr>
-        <w:pStyle w:val="NoSpacing"/>
-      </w:pPr>
-    </w:p>
-    <w:p>
-      <w:pPr>
-        <w:pStyle w:val="NoSpacing"/>
-      </w:pPr>
-    </w:p>
-    <w:p>
-      <w:pPr>
-        <w:pStyle w:val="NoSpacing"/>
-      </w:pPr>
-    </w:p>
-    <w:p>
-      <w:pPr>
-        <w:pStyle w:val="NoSpacing"/>
-      </w:pPr>
-    </w:p>
-    <w:p>
-      <w:pPr>
-        <w:pStyle w:val="NoSpacing"/>
-      </w:pPr>
-    </w:p>
-    <w:p>
-      <w:pPr>
-        <w:pStyle w:val="NoSpacing"/>
-      </w:pPr>
-    </w:p>
-    <w:p>
-      <w:pPr>
-        <w:pStyle w:val="NoSpacing"/>
-      </w:pPr>
-    </w:p>
-    <w:p>
-      <w:pPr>
-        <w:pStyle w:val="NoSpacing"/>
-      </w:pPr>
-    </w:p>
-    <w:p>
-      <w:pPr>
-        <w:pStyle w:val="NoSpacing"/>
-      </w:pPr>
-    </w:p>
-    <w:p>
-      <w:pPr>
-        <w:pStyle w:val="NoSpacing"/>
-      </w:pPr>
-    </w:p>
-    <w:p>
-      <w:pPr>
-        <w:pStyle w:val="NoSpacing"/>
-      </w:pPr>
-    </w:p>
-    <w:p>
-      <w:pPr>
-        <w:pStyle w:val="NoSpacing"/>
-      </w:pPr>
-    </w:p>
-    <w:p>
-      <w:pPr>
-        <w:pStyle w:val="NoSpacing"/>
-      </w:pPr>
-    </w:p>
-    <w:p>
-      <w:pPr>
-        <w:pStyle w:val="NoSpacing"/>
-      </w:pPr>
-    </w:p>
-    <w:p>
-      <w:pPr>
-        <w:pStyle w:val="NoSpacing"/>
-      </w:pPr>
-    </w:p>
-    <w:p>
-      <w:pPr>
-        <w:pStyle w:val="NoSpacing"/>
-      </w:pPr>
-    </w:p>
-    <w:p>
-      <w:pPr>
-        <w:pStyle w:val="NoSpacing"/>
-      </w:pPr>
-    </w:p>
-    <w:p>
-      <w:pPr>
-        <w:pStyle w:val="NoSpacing"/>
-      </w:pPr>
-    </w:p>
-    <w:p>
-      <w:pPr>
-        <w:pStyle w:val="NoSpacing"/>
-      </w:pPr>
-    </w:p>
-    <w:p>
-      <w:pPr>
-        <w:pStyle w:val="NoSpacing"/>
+        <w:pStyle w:val="Sinespaciado"/>
+      </w:pPr>
+    </w:p>
+    <w:p>
+      <w:pPr>
+        <w:pStyle w:val="Sinespaciado"/>
+      </w:pPr>
+    </w:p>
+    <w:p>
+      <w:pPr>
+        <w:pStyle w:val="Sinespaciado"/>
+      </w:pPr>
+    </w:p>
+    <w:p>
+      <w:pPr>
+        <w:pStyle w:val="Sinespaciado"/>
+      </w:pPr>
+    </w:p>
+    <w:p>
+      <w:pPr>
+        <w:pStyle w:val="Sinespaciado"/>
+      </w:pPr>
+    </w:p>
+    <w:p>
+      <w:pPr>
+        <w:pStyle w:val="Sinespaciado"/>
+      </w:pPr>
+    </w:p>
+    <w:p>
+      <w:pPr>
+        <w:pStyle w:val="Sinespaciado"/>
+      </w:pPr>
+    </w:p>
+    <w:p>
+      <w:pPr>
+        <w:pStyle w:val="Sinespaciado"/>
+      </w:pPr>
+    </w:p>
+    <w:p>
+      <w:pPr>
+        <w:pStyle w:val="Sinespaciado"/>
+      </w:pPr>
+    </w:p>
+    <w:p>
+      <w:pPr>
+        <w:pStyle w:val="Sinespaciado"/>
+      </w:pPr>
+    </w:p>
+    <w:p>
+      <w:pPr>
+        <w:pStyle w:val="Sinespaciado"/>
+      </w:pPr>
+    </w:p>
+    <w:p>
+      <w:pPr>
+        <w:pStyle w:val="Sinespaciado"/>
+      </w:pPr>
+    </w:p>
+    <w:p>
+      <w:pPr>
+        <w:pStyle w:val="Sinespaciado"/>
+      </w:pPr>
+    </w:p>
+    <w:p>
+      <w:pPr>
+        <w:pStyle w:val="Sinespaciado"/>
+      </w:pPr>
+    </w:p>
+    <w:p>
+      <w:pPr>
+        <w:pStyle w:val="Sinespaciado"/>
+      </w:pPr>
+    </w:p>
+    <w:p>
+      <w:pPr>
+        <w:pStyle w:val="Sinespaciado"/>
+      </w:pPr>
+    </w:p>
+    <w:p>
+      <w:pPr>
+        <w:pStyle w:val="Sinespaciado"/>
+      </w:pPr>
+    </w:p>
+    <w:p>
+      <w:pPr>
+        <w:pStyle w:val="Sinespaciado"/>
+      </w:pPr>
+    </w:p>
+    <w:p>
+      <w:pPr>
+        <w:pStyle w:val="Sinespaciado"/>
+      </w:pPr>
+    </w:p>
+    <w:p>
+      <w:pPr>
+        <w:pStyle w:val="Sinespaciado"/>
+      </w:pPr>
+    </w:p>
+    <w:p>
+      <w:pPr>
+        <w:pStyle w:val="Sinespaciado"/>
+      </w:pPr>
+    </w:p>
+    <w:p>
+      <w:pPr>
+        <w:pStyle w:val="Sinespaciado"/>
+      </w:pPr>
+    </w:p>
+    <w:p>
+      <w:pPr>
+        <w:pStyle w:val="Sinespaciado"/>
+      </w:pPr>
+    </w:p>
+    <w:p>
+      <w:pPr>
+        <w:pStyle w:val="Sinespaciado"/>
+      </w:pPr>
+    </w:p>
+    <w:p>
+      <w:pPr>
+        <w:pStyle w:val="Sinespaciado"/>
+      </w:pPr>
+    </w:p>
+    <w:p>
+      <w:pPr>
+        <w:pStyle w:val="Sinespaciado"/>
+      </w:pPr>
+    </w:p>
+    <w:p>
+      <w:pPr>
+        <w:pStyle w:val="Sinespaciado"/>
+      </w:pPr>
+    </w:p>
+    <w:p>
+      <w:pPr>
+        <w:pStyle w:val="Sinespaciado"/>
+      </w:pPr>
+    </w:p>
+    <w:p>
+      <w:pPr>
+        <w:pStyle w:val="Sinespaciado"/>
+      </w:pPr>
+    </w:p>
+    <w:p>
+      <w:pPr>
+        <w:pStyle w:val="Sinespaciado"/>
+      </w:pPr>
+    </w:p>
+    <w:p>
+      <w:pPr>
+        <w:pStyle w:val="Sinespaciado"/>
+      </w:pPr>
+    </w:p>
+    <w:p>
+      <w:pPr>
+        <w:pStyle w:val="Sinespaciado"/>
+      </w:pPr>
+    </w:p>
+    <w:p>
+      <w:pPr>
+        <w:pStyle w:val="Sinespaciado"/>
+      </w:pPr>
+    </w:p>
+    <w:p>
+      <w:pPr>
+        <w:pStyle w:val="Sinespaciado"/>
+      </w:pPr>
+    </w:p>
+    <w:p>
+      <w:pPr>
+        <w:pStyle w:val="Sinespaciado"/>
+      </w:pPr>
+    </w:p>
+    <w:p>
+      <w:pPr>
+        <w:pStyle w:val="Sinespaciado"/>
+      </w:pPr>
+    </w:p>
+    <w:p>
+      <w:pPr>
+        <w:pStyle w:val="Sinespaciado"/>
+      </w:pPr>
+    </w:p>
+    <w:p>
+      <w:pPr>
+        <w:pStyle w:val="Sinespaciado"/>
         <w:rPr>
           <w:rFonts w:cstheme="minorHAnsi"/>
           <w:b/>
@@ -14200,12 +14160,12 @@
     </w:p>
     <w:p>
       <w:pPr>
-        <w:pStyle w:val="NoSpacing"/>
-      </w:pPr>
-    </w:p>
-    <w:p>
-      <w:pPr>
-        <w:pStyle w:val="NoSpacing"/>
+        <w:pStyle w:val="Sinespaciado"/>
+      </w:pPr>
+    </w:p>
+    <w:p>
+      <w:pPr>
+        <w:pStyle w:val="Sinespaciado"/>
       </w:pPr>
     </w:p>
     <w:tbl>
@@ -15215,7 +15175,7 @@
     </w:tbl>
     <w:p>
       <w:pPr>
-        <w:pStyle w:val="NoSpacing"/>
+        <w:pStyle w:val="Sinespaciado"/>
       </w:pPr>
     </w:p>
     <w:sectPr>
@@ -15229,7 +15189,7 @@
 </file>
 
 <file path=word/numbering.xml><?xml version="1.0" encoding="utf-8"?>
-<w:numbering xmlns:wpc="http://schemas.microsoft.com/office/word/2010/wordprocessingCanvas" xmlns:cx="http://schemas.microsoft.com/office/drawing/2014/chartex" xmlns:mc="http://schemas.openxmlformats.org/markup-compatibility/2006" xmlns:o="urn:schemas-microsoft-com:office:office" xmlns:r="http://schemas.openxmlformats.org/officeDocument/2006/relationships" xmlns:m="http://schemas.openxmlformats.org/officeDocument/2006/math" xmlns:v="urn:schemas-microsoft-com:vml" xmlns:wp14="http://schemas.microsoft.com/office/word/2010/wordprocessingDrawing" xmlns:wp="http://schemas.openxmlformats.org/drawingml/2006/wordprocessingDrawing" xmlns:w10="urn:schemas-microsoft-com:office:word" xmlns:w="http://schemas.openxmlformats.org/wordprocessingml/2006/main" xmlns:w14="http://schemas.microsoft.com/office/word/2010/wordml" xmlns:w15="http://schemas.microsoft.com/office/word/2012/wordml" xmlns:w16se="http://schemas.microsoft.com/office/word/2015/wordml/symex" xmlns:wpg="http://schemas.microsoft.com/office/word/2010/wordprocessingGroup" xmlns:wpi="http://schemas.microsoft.com/office/word/2010/wordprocessingInk" xmlns:wne="http://schemas.microsoft.com/office/word/2006/wordml" xmlns:wps="http://schemas.microsoft.com/office/word/2010/wordprocessingShape" mc:Ignorable="w14 w15 w16se wp14">
+<w:numbering xmlns:wpc="http://schemas.microsoft.com/office/word/2010/wordprocessingCanvas" xmlns:cx="http://schemas.microsoft.com/office/drawing/2014/chartex" xmlns:cx1="http://schemas.microsoft.com/office/drawing/2015/9/8/chartex" xmlns:mc="http://schemas.openxmlformats.org/markup-compatibility/2006" xmlns:o="urn:schemas-microsoft-com:office:office" xmlns:r="http://schemas.openxmlformats.org/officeDocument/2006/relationships" xmlns:m="http://schemas.openxmlformats.org/officeDocument/2006/math" xmlns:v="urn:schemas-microsoft-com:vml" xmlns:wp14="http://schemas.microsoft.com/office/word/2010/wordprocessingDrawing" xmlns:wp="http://schemas.openxmlformats.org/drawingml/2006/wordprocessingDrawing" xmlns:w10="urn:schemas-microsoft-com:office:word" xmlns:w="http://schemas.openxmlformats.org/wordprocessingml/2006/main" xmlns:w14="http://schemas.microsoft.com/office/word/2010/wordml" xmlns:w15="http://schemas.microsoft.com/office/word/2012/wordml" xmlns:w16se="http://schemas.microsoft.com/office/word/2015/wordml/symex" xmlns:wpg="http://schemas.microsoft.com/office/word/2010/wordprocessingGroup" xmlns:wpi="http://schemas.microsoft.com/office/word/2010/wordprocessingInk" xmlns:wne="http://schemas.microsoft.com/office/word/2006/wordml" xmlns:wps="http://schemas.microsoft.com/office/word/2010/wordprocessingShape" mc:Ignorable="w14 w15 w16se wp14">
   <w:abstractNum w:abstractNumId="0" w15:restartNumberingAfterBreak="0">
     <w:nsid w:val="769D2559"/>
     <w:multiLevelType w:val="hybridMultilevel"/>
@@ -15744,13 +15704,13 @@
     <w:qFormat/>
     <w:rsid w:val="0024295B"/>
   </w:style>
-  <w:style w:type="character" w:default="1" w:styleId="DefaultParagraphFont">
+  <w:style w:type="character" w:default="1" w:styleId="Fuentedeprrafopredeter">
     <w:name w:val="Default Paragraph Font"/>
     <w:uiPriority w:val="1"/>
     <w:semiHidden/>
     <w:unhideWhenUsed/>
   </w:style>
-  <w:style w:type="table" w:default="1" w:styleId="TableNormal">
+  <w:style w:type="table" w:default="1" w:styleId="Tablanormal">
     <w:name w:val="Normal Table"/>
     <w:uiPriority w:val="99"/>
     <w:semiHidden/>
@@ -15765,13 +15725,13 @@
       </w:tblCellMar>
     </w:tblPr>
   </w:style>
-  <w:style w:type="numbering" w:default="1" w:styleId="NoList">
+  <w:style w:type="numbering" w:default="1" w:styleId="Sinlista">
     <w:name w:val="No List"/>
     <w:uiPriority w:val="99"/>
     <w:semiHidden/>
     <w:unhideWhenUsed/>
   </w:style>
-  <w:style w:type="paragraph" w:styleId="NoSpacing">
+  <w:style w:type="paragraph" w:styleId="Sinespaciado">
     <w:name w:val="No Spacing"/>
     <w:uiPriority w:val="1"/>
     <w:qFormat/>
@@ -15780,9 +15740,9 @@
       <w:spacing w:after="0" w:line="240" w:lineRule="auto"/>
     </w:pPr>
   </w:style>
-  <w:style w:type="table" w:styleId="TableGrid">
+  <w:style w:type="table" w:styleId="Tablaconcuadrcula">
     <w:name w:val="Table Grid"/>
-    <w:basedOn w:val="TableNormal"/>
+    <w:basedOn w:val="Tablanormal"/>
     <w:uiPriority w:val="39"/>
     <w:rsid w:val="00B50F4B"/>
     <w:pPr>
@@ -15801,7 +15761,7 @@
   </w:style>
   <w:style w:type="table" w:customStyle="1" w:styleId="Tabladecuadrcula41">
     <w:name w:val="Tabla de cuadrícula 41"/>
-    <w:basedOn w:val="TableNormal"/>
+    <w:basedOn w:val="Tablanormal"/>
     <w:uiPriority w:val="49"/>
     <w:rsid w:val="00B43E36"/>
     <w:pPr>
@@ -15875,9 +15835,9 @@
       </w:tcPr>
     </w:tblStylePr>
   </w:style>
-  <w:style w:type="character" w:styleId="Hyperlink">
+  <w:style w:type="character" w:styleId="Hipervnculo">
     <w:name w:val="Hyperlink"/>
-    <w:basedOn w:val="DefaultParagraphFont"/>
+    <w:basedOn w:val="Fuentedeprrafopredeter"/>
     <w:uiPriority w:val="99"/>
     <w:unhideWhenUsed/>
     <w:rsid w:val="00BA3391"/>
@@ -15888,7 +15848,7 @@
   </w:style>
   <w:style w:type="character" w:customStyle="1" w:styleId="Mention">
     <w:name w:val="Mention"/>
-    <w:basedOn w:val="DefaultParagraphFont"/>
+    <w:basedOn w:val="Fuentedeprrafopredeter"/>
     <w:uiPriority w:val="99"/>
     <w:semiHidden/>
     <w:unhideWhenUsed/>

</xml_diff>

<commit_message>
* Actualicé mis datos
</commit_message>
<xml_diff>
--- a/Cursada/TP3/Trabajo Práctico 3.docx
+++ b/Cursada/TP3/Trabajo Práctico 3.docx
@@ -1,6 +1,6 @@
 
 <file path=word/document.xml><?xml version="1.0" encoding="utf-8"?>
-<w:document xmlns:wpc="http://schemas.microsoft.com/office/word/2010/wordprocessingCanvas" xmlns:cx="http://schemas.microsoft.com/office/drawing/2014/chartex" xmlns:cx1="http://schemas.microsoft.com/office/drawing/2015/9/8/chartex" xmlns:mc="http://schemas.openxmlformats.org/markup-compatibility/2006" xmlns:o="urn:schemas-microsoft-com:office:office" xmlns:r="http://schemas.openxmlformats.org/officeDocument/2006/relationships" xmlns:m="http://schemas.openxmlformats.org/officeDocument/2006/math" xmlns:v="urn:schemas-microsoft-com:vml" xmlns:wp14="http://schemas.microsoft.com/office/word/2010/wordprocessingDrawing" xmlns:wp="http://schemas.openxmlformats.org/drawingml/2006/wordprocessingDrawing" xmlns:w10="urn:schemas-microsoft-com:office:word" xmlns:w="http://schemas.openxmlformats.org/wordprocessingml/2006/main" xmlns:w14="http://schemas.microsoft.com/office/word/2010/wordml" xmlns:w15="http://schemas.microsoft.com/office/word/2012/wordml" xmlns:w16se="http://schemas.microsoft.com/office/word/2015/wordml/symex" xmlns:wpg="http://schemas.microsoft.com/office/word/2010/wordprocessingGroup" xmlns:wpi="http://schemas.microsoft.com/office/word/2010/wordprocessingInk" xmlns:wne="http://schemas.microsoft.com/office/word/2006/wordml" xmlns:wps="http://schemas.microsoft.com/office/word/2010/wordprocessingShape" mc:Ignorable="w14 w15 w16se wp14">
+<w:document xmlns:wpc="http://schemas.microsoft.com/office/word/2010/wordprocessingCanvas" xmlns:cx="http://schemas.microsoft.com/office/drawing/2014/chartex" xmlns:mc="http://schemas.openxmlformats.org/markup-compatibility/2006" xmlns:o="urn:schemas-microsoft-com:office:office" xmlns:r="http://schemas.openxmlformats.org/officeDocument/2006/relationships" xmlns:m="http://schemas.openxmlformats.org/officeDocument/2006/math" xmlns:v="urn:schemas-microsoft-com:vml" xmlns:wp14="http://schemas.microsoft.com/office/word/2010/wordprocessingDrawing" xmlns:wp="http://schemas.openxmlformats.org/drawingml/2006/wordprocessingDrawing" xmlns:w10="urn:schemas-microsoft-com:office:word" xmlns:w="http://schemas.openxmlformats.org/wordprocessingml/2006/main" xmlns:w14="http://schemas.microsoft.com/office/word/2010/wordml" xmlns:w15="http://schemas.microsoft.com/office/word/2012/wordml" xmlns:w16se="http://schemas.microsoft.com/office/word/2015/wordml/symex" xmlns:wpg="http://schemas.microsoft.com/office/word/2010/wordprocessingGroup" xmlns:wpi="http://schemas.microsoft.com/office/word/2010/wordprocessingInk" xmlns:wne="http://schemas.microsoft.com/office/word/2006/wordml" xmlns:wps="http://schemas.microsoft.com/office/word/2010/wordprocessingShape" mc:Ignorable="w14 w15 w16se wp14">
   <w:body>
     <w:p>
       <w:pPr>
@@ -14,7 +14,7 @@
       <w:r>
         <w:rPr>
           <w:noProof/>
-          <w:lang w:eastAsia="es-AR"/>
+          <w:lang w:val="en-US"/>
         </w:rPr>
         <mc:AlternateContent>
           <mc:Choice Requires="wps">
@@ -190,7 +190,7 @@
               </wp:anchor>
             </w:drawing>
           </mc:Choice>
-          <mc:Fallback>
+          <mc:Fallback xmlns:cx1="http://schemas.microsoft.com/office/drawing/2015/9/8/chartex">
             <w:pict>
               <v:shapetype w14:anchorId="1BFEAAFB" id="_x0000_t202" coordsize="21600,21600" o:spt="202" path="m,l,21600r21600,l21600,xe">
                 <v:stroke joinstyle="miter"/>
@@ -365,7 +365,7 @@
       <w:r>
         <w:rPr>
           <w:noProof/>
-          <w:lang w:eastAsia="es-AR"/>
+          <w:lang w:val="en-US"/>
         </w:rPr>
         <w:drawing>
           <wp:anchor distT="0" distB="0" distL="114300" distR="114300" simplePos="0" relativeHeight="251659264" behindDoc="1" locked="0" layoutInCell="1" allowOverlap="1" wp14:anchorId="5ECFB3F0" wp14:editId="6136D720">
@@ -573,8 +573,6 @@
         </w:rPr>
         <w:t>3</w:t>
       </w:r>
-      <w:bookmarkStart w:id="0" w:name="_GoBack"/>
-      <w:bookmarkEnd w:id="0"/>
     </w:p>
     <w:p>
       <w:pPr>
@@ -745,38 +743,43 @@
                 <w:szCs w:val="36"/>
               </w:rPr>
             </w:pPr>
-            <w:r>
+            <w:hyperlink r:id="rId7" w:history="1">
+              <w:r>
+                <w:rPr>
+                  <w:rStyle w:val="Hipervnculo"/>
+                  <w:rFonts w:ascii="Georgia" w:hAnsi="Georgia"/>
+                  <w:sz w:val="28"/>
+                  <w:szCs w:val="36"/>
+                </w:rPr>
+                <w:t>sergioamoruso91@gmail.com</w:t>
+              </w:r>
+            </w:hyperlink>
+          </w:p>
+        </w:tc>
+        <w:tc>
+          <w:tcPr>
+            <w:tcW w:w="1673" w:type="dxa"/>
+            <w:vAlign w:val="center"/>
+          </w:tcPr>
+          <w:p>
+            <w:pPr>
+              <w:jc w:val="center"/>
               <w:rPr>
                 <w:rFonts w:ascii="Georgia" w:hAnsi="Georgia"/>
                 <w:sz w:val="28"/>
                 <w:szCs w:val="36"/>
               </w:rPr>
-              <w:t>sergioamoruso91@gmail.com</w:t>
-            </w:r>
-          </w:p>
-        </w:tc>
-        <w:tc>
-          <w:tcPr>
-            <w:tcW w:w="1673" w:type="dxa"/>
-            <w:vAlign w:val="center"/>
-          </w:tcPr>
-          <w:p>
-            <w:pPr>
-              <w:jc w:val="center"/>
+            </w:pPr>
+            <w:bookmarkStart w:id="0" w:name="_GoBack"/>
+            <w:r>
               <w:rPr>
                 <w:rFonts w:ascii="Georgia" w:hAnsi="Georgia"/>
                 <w:sz w:val="28"/>
                 <w:szCs w:val="36"/>
               </w:rPr>
-            </w:pPr>
-            <w:r>
-              <w:rPr>
-                <w:rFonts w:ascii="Georgia" w:hAnsi="Georgia"/>
-                <w:sz w:val="28"/>
-                <w:szCs w:val="36"/>
-              </w:rPr>
               <w:t>36593815</w:t>
             </w:r>
+            <w:bookmarkEnd w:id="0"/>
           </w:p>
         </w:tc>
       </w:tr>
@@ -819,7 +822,7 @@
                 <w:szCs w:val="36"/>
               </w:rPr>
             </w:pPr>
-            <w:hyperlink r:id="rId7" w:history="1">
+            <w:hyperlink r:id="rId8" w:history="1">
               <w:r>
                 <w:rPr>
                   <w:rStyle w:val="Hipervnculo"/>
@@ -915,7 +918,7 @@
                 <w:szCs w:val="36"/>
               </w:rPr>
             </w:pPr>
-            <w:hyperlink r:id="rId8" w:history="1">
+            <w:hyperlink r:id="rId9" w:history="1">
               <w:r>
                 <w:rPr>
                   <w:rStyle w:val="Hipervnculo"/>
@@ -970,27 +973,19 @@
                 <w:szCs w:val="36"/>
               </w:rPr>
             </w:pPr>
-          </w:p>
-        </w:tc>
-        <w:tc>
-          <w:tcPr>
-            <w:tcW w:w="4253" w:type="dxa"/>
-            <w:vAlign w:val="center"/>
-          </w:tcPr>
-          <w:p>
-            <w:pPr>
-              <w:jc w:val="center"/>
+            <w:r>
               <w:rPr>
                 <w:rFonts w:ascii="Georgia" w:hAnsi="Georgia"/>
                 <w:sz w:val="28"/>
                 <w:szCs w:val="36"/>
               </w:rPr>
-            </w:pPr>
-          </w:p>
-        </w:tc>
-        <w:tc>
-          <w:tcPr>
-            <w:tcW w:w="1673" w:type="dxa"/>
+              <w:t>TOMALINO, Carlos Alberto</w:t>
+            </w:r>
+          </w:p>
+        </w:tc>
+        <w:tc>
+          <w:tcPr>
+            <w:tcW w:w="4253" w:type="dxa"/>
             <w:vAlign w:val="center"/>
           </w:tcPr>
           <w:p>
@@ -1002,6 +997,41 @@
                 <w:szCs w:val="36"/>
               </w:rPr>
             </w:pPr>
+            <w:hyperlink r:id="rId10" w:history="1">
+              <w:r>
+                <w:rPr>
+                  <w:rStyle w:val="Hipervnculo"/>
+                  <w:rFonts w:ascii="Georgia" w:hAnsi="Georgia"/>
+                  <w:sz w:val="28"/>
+                  <w:szCs w:val="36"/>
+                </w:rPr>
+                <w:t>c.ctomalino@gmail.com</w:t>
+              </w:r>
+            </w:hyperlink>
+          </w:p>
+        </w:tc>
+        <w:tc>
+          <w:tcPr>
+            <w:tcW w:w="1673" w:type="dxa"/>
+            <w:vAlign w:val="center"/>
+          </w:tcPr>
+          <w:p>
+            <w:pPr>
+              <w:jc w:val="center"/>
+              <w:rPr>
+                <w:rFonts w:ascii="Georgia" w:hAnsi="Georgia"/>
+                <w:sz w:val="28"/>
+                <w:szCs w:val="36"/>
+              </w:rPr>
+            </w:pPr>
+            <w:r>
+              <w:rPr>
+                <w:rFonts w:ascii="Georgia" w:hAnsi="Georgia"/>
+                <w:sz w:val="28"/>
+                <w:szCs w:val="36"/>
+              </w:rPr>
+              <w:t>32942556</w:t>
+            </w:r>
           </w:p>
         </w:tc>
       </w:tr>
@@ -15189,7 +15219,7 @@
 </file>
 
 <file path=word/numbering.xml><?xml version="1.0" encoding="utf-8"?>
-<w:numbering xmlns:wpc="http://schemas.microsoft.com/office/word/2010/wordprocessingCanvas" xmlns:cx="http://schemas.microsoft.com/office/drawing/2014/chartex" xmlns:cx1="http://schemas.microsoft.com/office/drawing/2015/9/8/chartex" xmlns:mc="http://schemas.openxmlformats.org/markup-compatibility/2006" xmlns:o="urn:schemas-microsoft-com:office:office" xmlns:r="http://schemas.openxmlformats.org/officeDocument/2006/relationships" xmlns:m="http://schemas.openxmlformats.org/officeDocument/2006/math" xmlns:v="urn:schemas-microsoft-com:vml" xmlns:wp14="http://schemas.microsoft.com/office/word/2010/wordprocessingDrawing" xmlns:wp="http://schemas.openxmlformats.org/drawingml/2006/wordprocessingDrawing" xmlns:w10="urn:schemas-microsoft-com:office:word" xmlns:w="http://schemas.openxmlformats.org/wordprocessingml/2006/main" xmlns:w14="http://schemas.microsoft.com/office/word/2010/wordml" xmlns:w15="http://schemas.microsoft.com/office/word/2012/wordml" xmlns:w16se="http://schemas.microsoft.com/office/word/2015/wordml/symex" xmlns:wpg="http://schemas.microsoft.com/office/word/2010/wordprocessingGroup" xmlns:wpi="http://schemas.microsoft.com/office/word/2010/wordprocessingInk" xmlns:wne="http://schemas.microsoft.com/office/word/2006/wordml" xmlns:wps="http://schemas.microsoft.com/office/word/2010/wordprocessingShape" mc:Ignorable="w14 w15 w16se wp14">
+<w:numbering xmlns:wpc="http://schemas.microsoft.com/office/word/2010/wordprocessingCanvas" xmlns:cx="http://schemas.microsoft.com/office/drawing/2014/chartex" xmlns:mc="http://schemas.openxmlformats.org/markup-compatibility/2006" xmlns:o="urn:schemas-microsoft-com:office:office" xmlns:r="http://schemas.openxmlformats.org/officeDocument/2006/relationships" xmlns:m="http://schemas.openxmlformats.org/officeDocument/2006/math" xmlns:v="urn:schemas-microsoft-com:vml" xmlns:wp14="http://schemas.microsoft.com/office/word/2010/wordprocessingDrawing" xmlns:wp="http://schemas.openxmlformats.org/drawingml/2006/wordprocessingDrawing" xmlns:w10="urn:schemas-microsoft-com:office:word" xmlns:w="http://schemas.openxmlformats.org/wordprocessingml/2006/main" xmlns:w14="http://schemas.microsoft.com/office/word/2010/wordml" xmlns:w15="http://schemas.microsoft.com/office/word/2012/wordml" xmlns:w16se="http://schemas.microsoft.com/office/word/2015/wordml/symex" xmlns:wpg="http://schemas.microsoft.com/office/word/2010/wordprocessingGroup" xmlns:wpi="http://schemas.microsoft.com/office/word/2010/wordprocessingInk" xmlns:wne="http://schemas.microsoft.com/office/word/2006/wordml" xmlns:wps="http://schemas.microsoft.com/office/word/2010/wordprocessingShape" mc:Ignorable="w14 w15 w16se wp14">
   <w:abstractNum w:abstractNumId="0" w15:restartNumberingAfterBreak="0">
     <w:nsid w:val="769D2559"/>
     <w:multiLevelType w:val="hybridMultilevel"/>

</xml_diff>